<commit_message>
doc has been updated
</commit_message>
<xml_diff>
--- a/trunk/Documents/2013Spring/Sequence Diagram Support.docx
+++ b/trunk/Documents/2013Spring/Sequence Diagram Support.docx
@@ -30,7 +30,6 @@
           <w:szCs w:val="50"/>
         </w:rPr>
       </w:pPr>
-      <w:proofErr w:type="spellStart"/>
       <w:r>
         <w:rPr>
           <w:rFonts w:asciiTheme="majorHAnsi" w:eastAsia="Calibri" w:hAnsiTheme="majorHAnsi"/>
@@ -40,7 +39,6 @@
         </w:rPr>
         <w:t>ClubUML</w:t>
       </w:r>
-      <w:proofErr w:type="spellEnd"/>
     </w:p>
     <w:p>
       <w:pPr>
@@ -178,7 +176,10 @@
         <w:jc w:val="center"/>
       </w:pPr>
       <w:r>
-        <w:t>[4/1/2013]</w:t>
+        <w:t>[4/8</w:t>
+      </w:r>
+      <w:r>
+        <w:t>/2013]</w:t>
       </w:r>
     </w:p>
     <w:p>
@@ -187,7 +188,10 @@
         <w:jc w:val="center"/>
       </w:pPr>
       <w:r>
-        <w:t>Revision: [1.3]</w:t>
+        <w:t>Revision: [1.4</w:t>
+      </w:r>
+      <w:r>
+        <w:t>]</w:t>
       </w:r>
       <w:r>
         <w:br/>
@@ -214,6 +218,7 @@
           <w:docPartUnique/>
         </w:docPartObj>
       </w:sdtPr>
+      <w:sdtEndPr/>
       <w:sdtContent>
         <w:p>
           <w:pPr>
@@ -1346,7 +1351,14 @@
           <w:sz w:val="24"/>
           <w:szCs w:val="24"/>
         </w:rPr>
-        <w:t xml:space="preserve">In order to integrate sequence diagram in existing system, this document demonstrates the feasibility of integration. </w:t>
+        <w:t xml:space="preserve">In order to integrate sequence diagram in existing system, this document demonstrates the </w:t>
+      </w:r>
+      <w:r>
+        <w:rPr>
+          <w:sz w:val="24"/>
+          <w:szCs w:val="24"/>
+        </w:rPr>
+        <w:t>detailed support for sequence diagram.</w:t>
       </w:r>
     </w:p>
     <w:p>
@@ -1452,12 +1464,8 @@
     <w:p>
       <w:r>
         <w:tab/>
-      </w:r>
-      <w:proofErr w:type="spellStart"/>
-      <w:r>
         <w:t>UMLGraph</w:t>
       </w:r>
-      <w:proofErr w:type="spellEnd"/>
     </w:p>
     <w:p>
       <w:r>
@@ -1533,7 +1541,7 @@
         <mc:AlternateContent>
           <mc:Choice Requires="wps">
             <w:drawing>
-              <wp:anchor distT="0" distB="0" distL="114300" distR="114300" simplePos="0" relativeHeight="251658240" behindDoc="0" locked="0" layoutInCell="1" allowOverlap="1">
+              <wp:anchor distT="0" distB="0" distL="114300" distR="114300" simplePos="0" relativeHeight="251634176" behindDoc="0" locked="0" layoutInCell="1" allowOverlap="1">
                 <wp:simplePos x="0" y="0"/>
                 <wp:positionH relativeFrom="column">
                   <wp:posOffset>-60960</wp:posOffset>
@@ -1689,7 +1697,7 @@
         <mc:AlternateContent>
           <mc:Choice Requires="wps">
             <w:drawing>
-              <wp:anchor distT="0" distB="0" distL="114300" distR="114300" simplePos="0" relativeHeight="251658240" behindDoc="0" locked="0" layoutInCell="1" allowOverlap="1">
+              <wp:anchor distT="0" distB="0" distL="114300" distR="114300" simplePos="0" relativeHeight="251635200" behindDoc="0" locked="0" layoutInCell="1" allowOverlap="1">
                 <wp:simplePos x="0" y="0"/>
                 <wp:positionH relativeFrom="column">
                   <wp:posOffset>2484120</wp:posOffset>
@@ -1770,7 +1778,7 @@
         <mc:AlternateContent>
           <mc:Choice Requires="wps">
             <w:drawing>
-              <wp:anchor distT="0" distB="0" distL="114300" distR="114300" simplePos="0" relativeHeight="251658240" behindDoc="0" locked="0" layoutInCell="1" allowOverlap="1">
+              <wp:anchor distT="0" distB="0" distL="114300" distR="114300" simplePos="0" relativeHeight="251636224" behindDoc="0" locked="0" layoutInCell="1" allowOverlap="1">
                 <wp:simplePos x="0" y="0"/>
                 <wp:positionH relativeFrom="column">
                   <wp:posOffset>129540</wp:posOffset>
@@ -1851,7 +1859,7 @@
         <mc:AlternateContent>
           <mc:Choice Requires="wps">
             <w:drawing>
-              <wp:anchor distT="0" distB="0" distL="114300" distR="114300" simplePos="0" relativeHeight="251658240" behindDoc="0" locked="0" layoutInCell="1" allowOverlap="1">
+              <wp:anchor distT="0" distB="0" distL="114300" distR="114300" simplePos="0" relativeHeight="251637248" behindDoc="0" locked="0" layoutInCell="1" allowOverlap="1">
                 <wp:simplePos x="0" y="0"/>
                 <wp:positionH relativeFrom="column">
                   <wp:posOffset>1645920</wp:posOffset>
@@ -2166,16 +2174,28 @@
     </w:p>
     <w:p/>
     <w:p>
-      <w:r>
-        <w:t xml:space="preserve">It starts from parsing papyrus </w:t>
-      </w:r>
-      <w:proofErr w:type="spellStart"/>
-      <w:r>
-        <w:t>uml</w:t>
-      </w:r>
-      <w:proofErr w:type="spellEnd"/>
-      <w:r>
-        <w:t xml:space="preserve"> files to generate .pic statement and .pic file and then convert .pic file into .</w:t>
+      <w:pPr>
+        <w:jc w:val="both"/>
+      </w:pPr>
+      <w:r>
+        <w:t>Once you uploads the papyrus files</w:t>
+      </w:r>
+      <w:proofErr w:type="gramStart"/>
+      <w:r>
+        <w:t>,  the</w:t>
+      </w:r>
+      <w:proofErr w:type="gramEnd"/>
+      <w:r>
+        <w:t xml:space="preserve"> system starts parsing mechanism </w:t>
+      </w:r>
+      <w:r>
+        <w:t xml:space="preserve">to generate .pic </w:t>
+      </w:r>
+      <w:r>
+        <w:t xml:space="preserve">file and .pic </w:t>
+      </w:r>
+      <w:r>
+        <w:t>statement then convert .pic file into .</w:t>
       </w:r>
       <w:proofErr w:type="spellStart"/>
       <w:r>
@@ -2198,7 +2218,7 @@
         <mc:AlternateContent>
           <mc:Choice Requires="wps">
             <w:drawing>
-              <wp:anchor distT="0" distB="0" distL="114300" distR="114300" simplePos="0" relativeHeight="251659264" behindDoc="0" locked="0" layoutInCell="1" allowOverlap="1">
+              <wp:anchor distT="0" distB="0" distL="114300" distR="114300" simplePos="0" relativeHeight="251681280" behindDoc="0" locked="0" layoutInCell="1" allowOverlap="1">
                 <wp:simplePos x="0" y="0"/>
                 <wp:positionH relativeFrom="column">
                   <wp:posOffset>1623060</wp:posOffset>
@@ -2427,7 +2447,7 @@
         <mc:AlternateContent>
           <mc:Choice Requires="wps">
             <w:drawing>
-              <wp:anchor distT="0" distB="0" distL="114300" distR="114300" simplePos="0" relativeHeight="251658240" behindDoc="0" locked="0" layoutInCell="1" allowOverlap="1">
+              <wp:anchor distT="0" distB="0" distL="114300" distR="114300" simplePos="0" relativeHeight="251638272" behindDoc="0" locked="0" layoutInCell="1" allowOverlap="1">
                 <wp:simplePos x="0" y="0"/>
                 <wp:positionH relativeFrom="column">
                   <wp:posOffset>2202180</wp:posOffset>
@@ -2576,7 +2596,7 @@
         <mc:AlternateContent>
           <mc:Choice Requires="wps">
             <w:drawing>
-              <wp:anchor distT="0" distB="0" distL="114300" distR="114300" simplePos="0" relativeHeight="251658240" behindDoc="0" locked="0" layoutInCell="1" allowOverlap="1">
+              <wp:anchor distT="0" distB="0" distL="114300" distR="114300" simplePos="0" relativeHeight="251639296" behindDoc="0" locked="0" layoutInCell="1" allowOverlap="1">
                 <wp:simplePos x="0" y="0"/>
                 <wp:positionH relativeFrom="column">
                   <wp:posOffset>2301240</wp:posOffset>
@@ -2646,6 +2666,7 @@
                             <w:pPr>
                               <w:jc w:val="center"/>
                               <w:rPr>
+                                <w:b/>
                                 <w:color w:val="000000" w:themeColor="text1"/>
                                 <w:sz w:val="28"/>
                                 <w:szCs w:val="28"/>
@@ -2653,6 +2674,7 @@
                             </w:pPr>
                             <w:r>
                               <w:rPr>
+                                <w:b/>
                                 <w:color w:val="000000" w:themeColor="text1"/>
                                 <w:sz w:val="28"/>
                                 <w:szCs w:val="28"/>
@@ -2662,6 +2684,7 @@
                             <w:proofErr w:type="spellStart"/>
                             <w:r>
                               <w:rPr>
+                                <w:b/>
                                 <w:color w:val="000000" w:themeColor="text1"/>
                                 <w:sz w:val="28"/>
                                 <w:szCs w:val="28"/>
@@ -2671,6 +2694,7 @@
                             <w:proofErr w:type="spellEnd"/>
                             <w:r>
                               <w:rPr>
+                                <w:b/>
                                 <w:color w:val="000000" w:themeColor="text1"/>
                                 <w:sz w:val="28"/>
                                 <w:szCs w:val="28"/>
@@ -2700,7 +2724,7 @@
           </mc:Choice>
           <mc:Fallback>
             <w:pict>
-              <v:rect id="矩形 127" o:spid="_x0000_s1028" style="position:absolute;margin-left:181.2pt;margin-top:302.95pt;width:138.6pt;height:48.6pt;z-index:251658240;visibility:visible;mso-wrap-style:square;mso-width-percent:0;mso-height-percent:0;mso-wrap-distance-left:9pt;mso-wrap-distance-top:0;mso-wrap-distance-right:9pt;mso-wrap-distance-bottom:0;mso-position-horizontal:absolute;mso-position-horizontal-relative:text;mso-position-vertical:absolute;mso-position-vertical-relative:text;mso-width-percent:0;mso-height-percent:0;mso-width-relative:margin;mso-height-relative:page;v-text-anchor:middle" o:gfxdata="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" fillcolor="#8488c4" strokecolor="black [3213]" strokeweight="2pt">
+              <v:rect id="矩形 127" o:spid="_x0000_s1028" style="position:absolute;margin-left:181.2pt;margin-top:302.95pt;width:138.6pt;height:48.6pt;z-index:251639296;visibility:visible;mso-wrap-style:square;mso-width-percent:0;mso-height-percent:0;mso-wrap-distance-left:9pt;mso-wrap-distance-top:0;mso-wrap-distance-right:9pt;mso-wrap-distance-bottom:0;mso-position-horizontal:absolute;mso-position-horizontal-relative:text;mso-position-vertical:absolute;mso-position-vertical-relative:text;mso-width-percent:0;mso-height-percent:0;mso-width-relative:margin;mso-height-relative:page;v-text-anchor:middle" o:gfxdata="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" fillcolor="#8488c4" strokecolor="black [3213]" strokeweight="2pt">
                 <v:fill color2="#96ab94" colors="0 #8488c4;34734f #d4deff;54395f #d4deff;1 #96ab94" focus="100%" type="gradient">
                   <o:fill v:ext="view" type="gradientUnscaled"/>
                 </v:fill>
@@ -2710,6 +2734,7 @@
                       <w:pPr>
                         <w:jc w:val="center"/>
                         <w:rPr>
+                          <w:b/>
                           <w:color w:val="000000" w:themeColor="text1"/>
                           <w:sz w:val="28"/>
                           <w:szCs w:val="28"/>
@@ -2717,6 +2742,7 @@
                       </w:pPr>
                       <w:r>
                         <w:rPr>
+                          <w:b/>
                           <w:color w:val="000000" w:themeColor="text1"/>
                           <w:sz w:val="28"/>
                           <w:szCs w:val="28"/>
@@ -2726,6 +2752,7 @@
                       <w:proofErr w:type="spellStart"/>
                       <w:r>
                         <w:rPr>
+                          <w:b/>
                           <w:color w:val="000000" w:themeColor="text1"/>
                           <w:sz w:val="28"/>
                           <w:szCs w:val="28"/>
@@ -2735,6 +2762,7 @@
                       <w:proofErr w:type="spellEnd"/>
                       <w:r>
                         <w:rPr>
+                          <w:b/>
                           <w:color w:val="000000" w:themeColor="text1"/>
                           <w:sz w:val="28"/>
                           <w:szCs w:val="28"/>
@@ -2757,7 +2785,7 @@
         <mc:AlternateContent>
           <mc:Choice Requires="wps">
             <w:drawing>
-              <wp:anchor distT="0" distB="0" distL="114300" distR="114300" simplePos="0" relativeHeight="251658240" behindDoc="0" locked="0" layoutInCell="1" allowOverlap="1">
+              <wp:anchor distT="0" distB="0" distL="114300" distR="114300" simplePos="0" relativeHeight="251640320" behindDoc="0" locked="0" layoutInCell="1" allowOverlap="1">
                 <wp:simplePos x="0" y="0"/>
                 <wp:positionH relativeFrom="column">
                   <wp:posOffset>3093720</wp:posOffset>
@@ -2837,7 +2865,7 @@
         <mc:AlternateContent>
           <mc:Choice Requires="wps">
             <w:drawing>
-              <wp:anchor distT="0" distB="0" distL="114300" distR="114300" simplePos="0" relativeHeight="251658240" behindDoc="0" locked="0" layoutInCell="1" allowOverlap="1">
+              <wp:anchor distT="0" distB="0" distL="114300" distR="114300" simplePos="0" relativeHeight="251641344" behindDoc="0" locked="0" layoutInCell="1" allowOverlap="1">
                 <wp:simplePos x="0" y="0"/>
                 <wp:positionH relativeFrom="column">
                   <wp:posOffset>3101340</wp:posOffset>
@@ -2913,7 +2941,7 @@
         <mc:AlternateContent>
           <mc:Choice Requires="wps">
             <w:drawing>
-              <wp:anchor distT="0" distB="0" distL="114300" distR="114300" simplePos="0" relativeHeight="251658240" behindDoc="0" locked="0" layoutInCell="1" allowOverlap="1">
+              <wp:anchor distT="0" distB="0" distL="114300" distR="114300" simplePos="0" relativeHeight="251642368" behindDoc="0" locked="0" layoutInCell="1" allowOverlap="1">
                 <wp:simplePos x="0" y="0"/>
                 <wp:positionH relativeFrom="column">
                   <wp:posOffset>3543300</wp:posOffset>
@@ -3048,7 +3076,7 @@
         <mc:AlternateContent>
           <mc:Choice Requires="wps">
             <w:drawing>
-              <wp:anchor distT="0" distB="0" distL="114300" distR="114300" simplePos="0" relativeHeight="251658240" behindDoc="0" locked="0" layoutInCell="1" allowOverlap="1">
+              <wp:anchor distT="0" distB="0" distL="114300" distR="114300" simplePos="0" relativeHeight="251643392" behindDoc="0" locked="0" layoutInCell="1" allowOverlap="1">
                 <wp:simplePos x="0" y="0"/>
                 <wp:positionH relativeFrom="column">
                   <wp:posOffset>3543300</wp:posOffset>
@@ -3269,7 +3297,7 @@
         <mc:AlternateContent>
           <mc:Choice Requires="wps">
             <w:drawing>
-              <wp:anchor distT="0" distB="0" distL="114300" distR="114300" simplePos="0" relativeHeight="251658240" behindDoc="0" locked="0" layoutInCell="1" allowOverlap="1">
+              <wp:anchor distT="0" distB="0" distL="114300" distR="114300" simplePos="0" relativeHeight="251644416" behindDoc="0" locked="0" layoutInCell="1" allowOverlap="1">
                 <wp:simplePos x="0" y="0"/>
                 <wp:positionH relativeFrom="column">
                   <wp:posOffset>2918460</wp:posOffset>
@@ -3389,7 +3417,7 @@
         <mc:AlternateContent>
           <mc:Choice Requires="wps">
             <w:drawing>
-              <wp:anchor distT="0" distB="0" distL="114300" distR="114300" simplePos="0" relativeHeight="251658240" behindDoc="0" locked="0" layoutInCell="1" allowOverlap="1">
+              <wp:anchor distT="0" distB="0" distL="114300" distR="114300" simplePos="0" relativeHeight="251645440" behindDoc="0" locked="0" layoutInCell="1" allowOverlap="1">
                 <wp:simplePos x="0" y="0"/>
                 <wp:positionH relativeFrom="column">
                   <wp:posOffset>2308860</wp:posOffset>
@@ -3465,7 +3493,7 @@
         <mc:AlternateContent>
           <mc:Choice Requires="wps">
             <w:drawing>
-              <wp:anchor distT="0" distB="0" distL="114300" distR="114300" simplePos="0" relativeHeight="251658240" behindDoc="0" locked="0" layoutInCell="1" allowOverlap="1">
+              <wp:anchor distT="0" distB="0" distL="114300" distR="114300" simplePos="0" relativeHeight="251646464" behindDoc="0" locked="0" layoutInCell="1" allowOverlap="1">
                 <wp:simplePos x="0" y="0"/>
                 <wp:positionH relativeFrom="column">
                   <wp:posOffset>3375660</wp:posOffset>
@@ -3585,7 +3613,7 @@
         <mc:AlternateContent>
           <mc:Choice Requires="wps">
             <w:drawing>
-              <wp:anchor distT="0" distB="0" distL="114300" distR="114300" simplePos="0" relativeHeight="251658240" behindDoc="0" locked="0" layoutInCell="1" allowOverlap="1">
+              <wp:anchor distT="0" distB="0" distL="114300" distR="114300" simplePos="0" relativeHeight="251647488" behindDoc="0" locked="0" layoutInCell="1" allowOverlap="1">
                 <wp:simplePos x="0" y="0"/>
                 <wp:positionH relativeFrom="column">
                   <wp:posOffset>2834640</wp:posOffset>
@@ -3661,7 +3689,7 @@
         <mc:AlternateContent>
           <mc:Choice Requires="wps">
             <w:drawing>
-              <wp:anchor distT="0" distB="0" distL="114300" distR="114300" simplePos="0" relativeHeight="251658240" behindDoc="0" locked="0" layoutInCell="1" allowOverlap="1">
+              <wp:anchor distT="0" distB="0" distL="114300" distR="114300" simplePos="0" relativeHeight="251648512" behindDoc="0" locked="0" layoutInCell="1" allowOverlap="1">
                 <wp:simplePos x="0" y="0"/>
                 <wp:positionH relativeFrom="column">
                   <wp:posOffset>1661160</wp:posOffset>
@@ -3742,7 +3770,7 @@
         <mc:AlternateContent>
           <mc:Choice Requires="wps">
             <w:drawing>
-              <wp:anchor distT="0" distB="0" distL="114300" distR="114300" simplePos="0" relativeHeight="251658240" behindDoc="0" locked="0" layoutInCell="1" allowOverlap="1">
+              <wp:anchor distT="0" distB="0" distL="114300" distR="114300" simplePos="0" relativeHeight="251649536" behindDoc="0" locked="0" layoutInCell="1" allowOverlap="1">
                 <wp:simplePos x="0" y="0"/>
                 <wp:positionH relativeFrom="column">
                   <wp:posOffset>3764280</wp:posOffset>
@@ -3862,7 +3890,7 @@
         <mc:AlternateContent>
           <mc:Choice Requires="wps">
             <w:drawing>
-              <wp:anchor distT="0" distB="0" distL="114300" distR="114300" simplePos="0" relativeHeight="251658240" behindDoc="0" locked="0" layoutInCell="1" allowOverlap="1">
+              <wp:anchor distT="0" distB="0" distL="114300" distR="114300" simplePos="0" relativeHeight="251650560" behindDoc="0" locked="0" layoutInCell="1" allowOverlap="1">
                 <wp:simplePos x="0" y="0"/>
                 <wp:positionH relativeFrom="column">
                   <wp:posOffset>3177540</wp:posOffset>
@@ -3938,7 +3966,7 @@
         <mc:AlternateContent>
           <mc:Choice Requires="wps">
             <w:drawing>
-              <wp:anchor distT="0" distB="0" distL="114300" distR="114300" simplePos="0" relativeHeight="251658240" behindDoc="0" locked="0" layoutInCell="1" allowOverlap="1">
+              <wp:anchor distT="0" distB="0" distL="114300" distR="114300" simplePos="0" relativeHeight="251651584" behindDoc="0" locked="0" layoutInCell="1" allowOverlap="1">
                 <wp:simplePos x="0" y="0"/>
                 <wp:positionH relativeFrom="column">
                   <wp:posOffset>2362200</wp:posOffset>
@@ -4019,7 +4047,7 @@
         <mc:AlternateContent>
           <mc:Choice Requires="wps">
             <w:drawing>
-              <wp:anchor distT="0" distB="0" distL="114300" distR="114300" simplePos="0" relativeHeight="251658240" behindDoc="0" locked="0" layoutInCell="1" allowOverlap="1">
+              <wp:anchor distT="0" distB="0" distL="114300" distR="114300" simplePos="0" relativeHeight="251652608" behindDoc="0" locked="0" layoutInCell="1" allowOverlap="1">
                 <wp:simplePos x="0" y="0"/>
                 <wp:positionH relativeFrom="column">
                   <wp:posOffset>1996440</wp:posOffset>
@@ -4099,8 +4127,8 @@
         </w:rPr>
         <w:drawing>
           <wp:inline distT="0" distB="0" distL="0" distR="0">
-            <wp:extent cx="5341620" cy="3482340"/>
-            <wp:effectExtent l="0" t="0" r="0" b="3810"/>
+            <wp:extent cx="5095875" cy="3322133"/>
+            <wp:effectExtent l="0" t="0" r="0" b="0"/>
             <wp:docPr id="82" name="图片 82"/>
             <wp:cNvGraphicFramePr>
               <a:graphicFrameLocks xmlns:a="http://schemas.openxmlformats.org/drawingml/2006/main" noChangeAspect="1"/>
@@ -4130,7 +4158,7 @@
                   <pic:spPr bwMode="auto">
                     <a:xfrm>
                       <a:off x="0" y="0"/>
-                      <a:ext cx="5341620" cy="3482340"/>
+                      <a:ext cx="5094058" cy="3320949"/>
                     </a:xfrm>
                     <a:prstGeom prst="rect">
                       <a:avLst/>
@@ -4177,7 +4205,6 @@
           <w:noProof/>
           <w:lang w:eastAsia="zh-CN"/>
         </w:rPr>
-        <w:lastRenderedPageBreak/>
         <w:drawing>
           <wp:inline distT="0" distB="0" distL="0" distR="0">
             <wp:extent cx="5890260" cy="2606040"/>
@@ -4239,6 +4266,7 @@
         <w:rPr>
           <w:b/>
         </w:rPr>
+        <w:lastRenderedPageBreak/>
         <w:t>Relationship between Message, Fragment, Lifeline:</w:t>
       </w:r>
     </w:p>
@@ -4365,7 +4393,7 @@
         <mc:AlternateContent>
           <mc:Choice Requires="wps">
             <w:drawing>
-              <wp:anchor distT="0" distB="0" distL="114300" distR="114300" simplePos="0" relativeHeight="251658240" behindDoc="0" locked="0" layoutInCell="1" allowOverlap="1">
+              <wp:anchor distT="0" distB="0" distL="114300" distR="114300" simplePos="0" relativeHeight="251653632" behindDoc="0" locked="0" layoutInCell="1" allowOverlap="1">
                 <wp:simplePos x="0" y="0"/>
                 <wp:positionH relativeFrom="column">
                   <wp:posOffset>1432560</wp:posOffset>
@@ -4441,7 +4469,7 @@
         <mc:AlternateContent>
           <mc:Choice Requires="wps">
             <w:drawing>
-              <wp:anchor distT="0" distB="0" distL="114300" distR="114300" simplePos="0" relativeHeight="251658240" behindDoc="0" locked="0" layoutInCell="1" allowOverlap="1">
+              <wp:anchor distT="0" distB="0" distL="114300" distR="114300" simplePos="0" relativeHeight="251654656" behindDoc="0" locked="0" layoutInCell="1" allowOverlap="1">
                 <wp:simplePos x="0" y="0"/>
                 <wp:positionH relativeFrom="column">
                   <wp:posOffset>1958340</wp:posOffset>
@@ -4517,7 +4545,7 @@
         <mc:AlternateContent>
           <mc:Choice Requires="wps">
             <w:drawing>
-              <wp:anchor distT="0" distB="0" distL="114300" distR="114300" simplePos="0" relativeHeight="251658240" behindDoc="0" locked="0" layoutInCell="1" allowOverlap="1">
+              <wp:anchor distT="0" distB="0" distL="114300" distR="114300" simplePos="0" relativeHeight="251655680" behindDoc="0" locked="0" layoutInCell="1" allowOverlap="1">
                 <wp:simplePos x="0" y="0"/>
                 <wp:positionH relativeFrom="column">
                   <wp:posOffset>1371600</wp:posOffset>
@@ -4598,7 +4626,7 @@
         <mc:AlternateContent>
           <mc:Choice Requires="wps">
             <w:drawing>
-              <wp:anchor distT="0" distB="0" distL="114300" distR="114300" simplePos="0" relativeHeight="251658240" behindDoc="0" locked="0" layoutInCell="1" allowOverlap="1">
+              <wp:anchor distT="0" distB="0" distL="114300" distR="114300" simplePos="0" relativeHeight="251656704" behindDoc="0" locked="0" layoutInCell="1" allowOverlap="1">
                 <wp:simplePos x="0" y="0"/>
                 <wp:positionH relativeFrom="column">
                   <wp:posOffset>3558540</wp:posOffset>
@@ -4771,7 +4799,7 @@
         <mc:AlternateContent>
           <mc:Choice Requires="wps">
             <w:drawing>
-              <wp:anchor distT="0" distB="0" distL="114300" distR="114300" simplePos="0" relativeHeight="251658240" behindDoc="0" locked="0" layoutInCell="1" allowOverlap="1">
+              <wp:anchor distT="0" distB="0" distL="114300" distR="114300" simplePos="0" relativeHeight="251657728" behindDoc="0" locked="0" layoutInCell="1" allowOverlap="1">
                 <wp:simplePos x="0" y="0"/>
                 <wp:positionH relativeFrom="column">
                   <wp:posOffset>1524000</wp:posOffset>
@@ -4847,7 +4875,7 @@
         <mc:AlternateContent>
           <mc:Choice Requires="wps">
             <w:drawing>
-              <wp:anchor distT="0" distB="0" distL="114300" distR="114300" simplePos="0" relativeHeight="251658240" behindDoc="0" locked="0" layoutInCell="1" allowOverlap="1">
+              <wp:anchor distT="0" distB="0" distL="114300" distR="114300" simplePos="0" relativeHeight="251658752" behindDoc="0" locked="0" layoutInCell="1" allowOverlap="1">
                 <wp:simplePos x="0" y="0"/>
                 <wp:positionH relativeFrom="column">
                   <wp:posOffset>1958340</wp:posOffset>
@@ -4923,7 +4951,7 @@
         <mc:AlternateContent>
           <mc:Choice Requires="wps">
             <w:drawing>
-              <wp:anchor distT="0" distB="0" distL="114300" distR="114300" simplePos="0" relativeHeight="251658240" behindDoc="0" locked="0" layoutInCell="1" allowOverlap="1">
+              <wp:anchor distT="0" distB="0" distL="114300" distR="114300" simplePos="0" relativeHeight="251659776" behindDoc="0" locked="0" layoutInCell="1" allowOverlap="1">
                 <wp:simplePos x="0" y="0"/>
                 <wp:positionH relativeFrom="column">
                   <wp:posOffset>1432560</wp:posOffset>
@@ -5004,7 +5032,7 @@
         <mc:AlternateContent>
           <mc:Choice Requires="wps">
             <w:drawing>
-              <wp:anchor distT="0" distB="0" distL="114300" distR="114300" simplePos="0" relativeHeight="251658240" behindDoc="0" locked="0" layoutInCell="1" allowOverlap="1">
+              <wp:anchor distT="0" distB="0" distL="114300" distR="114300" simplePos="0" relativeHeight="251660800" behindDoc="0" locked="0" layoutInCell="1" allowOverlap="1">
                 <wp:simplePos x="0" y="0"/>
                 <wp:positionH relativeFrom="column">
                   <wp:posOffset>3512820</wp:posOffset>
@@ -5131,7 +5159,7 @@
         <mc:AlternateContent>
           <mc:Choice Requires="wps">
             <w:drawing>
-              <wp:anchor distT="0" distB="0" distL="114300" distR="114300" simplePos="0" relativeHeight="251658240" behindDoc="0" locked="0" layoutInCell="1" allowOverlap="1">
+              <wp:anchor distT="0" distB="0" distL="114300" distR="114300" simplePos="0" relativeHeight="251661824" behindDoc="0" locked="0" layoutInCell="1" allowOverlap="1">
                 <wp:simplePos x="0" y="0"/>
                 <wp:positionH relativeFrom="column">
                   <wp:posOffset>586740</wp:posOffset>
@@ -5258,7 +5286,7 @@
         <mc:AlternateContent>
           <mc:Choice Requires="wps">
             <w:drawing>
-              <wp:anchor distT="0" distB="0" distL="114300" distR="114300" simplePos="0" relativeHeight="251658240" behindDoc="0" locked="0" layoutInCell="1" allowOverlap="1">
+              <wp:anchor distT="0" distB="0" distL="114300" distR="114300" simplePos="0" relativeHeight="251662848" behindDoc="0" locked="0" layoutInCell="1" allowOverlap="1">
                 <wp:simplePos x="0" y="0"/>
                 <wp:positionH relativeFrom="column">
                   <wp:posOffset>586740</wp:posOffset>
@@ -5378,7 +5406,6 @@
         <w:jc w:val="both"/>
       </w:pPr>
       <w:r>
-        <w:lastRenderedPageBreak/>
         <w:t xml:space="preserve">    &lt;</w:t>
       </w:r>
       <w:r>
@@ -5432,7 +5459,7 @@
         <mc:AlternateContent>
           <mc:Choice Requires="wps">
             <w:drawing>
-              <wp:anchor distT="0" distB="0" distL="114300" distR="114300" simplePos="0" relativeHeight="251658240" behindDoc="0" locked="0" layoutInCell="1" allowOverlap="1">
+              <wp:anchor distT="0" distB="0" distL="114300" distR="114300" simplePos="0" relativeHeight="251663872" behindDoc="0" locked="0" layoutInCell="1" allowOverlap="1">
                 <wp:simplePos x="0" y="0"/>
                 <wp:positionH relativeFrom="column">
                   <wp:posOffset>784860</wp:posOffset>
@@ -5683,6 +5710,7 @@
         <w:rPr>
           <w:b/>
         </w:rPr>
+        <w:lastRenderedPageBreak/>
         <w:t xml:space="preserve">Algorithms of conversion from papyrus files to .pic file: </w:t>
       </w:r>
     </w:p>
@@ -5717,7 +5745,7 @@
         <mc:AlternateContent>
           <mc:Choice Requires="wps">
             <w:drawing>
-              <wp:anchor distT="0" distB="0" distL="114300" distR="114300" simplePos="0" relativeHeight="251658240" behindDoc="0" locked="0" layoutInCell="1" allowOverlap="1">
+              <wp:anchor distT="0" distB="0" distL="114300" distR="114300" simplePos="0" relativeHeight="251664896" behindDoc="0" locked="0" layoutInCell="1" allowOverlap="1">
                 <wp:simplePos x="0" y="0"/>
                 <wp:positionH relativeFrom="column">
                   <wp:posOffset>-152400</wp:posOffset>
@@ -5857,7 +5885,7 @@
         <mc:AlternateContent>
           <mc:Choice Requires="wps">
             <w:drawing>
-              <wp:anchor distT="0" distB="0" distL="114300" distR="114300" simplePos="0" relativeHeight="251658240" behindDoc="0" locked="0" layoutInCell="1" allowOverlap="1">
+              <wp:anchor distT="0" distB="0" distL="114300" distR="114300" simplePos="0" relativeHeight="251665920" behindDoc="0" locked="0" layoutInCell="1" allowOverlap="1">
                 <wp:simplePos x="0" y="0"/>
                 <wp:positionH relativeFrom="column">
                   <wp:posOffset>0</wp:posOffset>
@@ -6166,7 +6194,7 @@
         <mc:AlternateContent>
           <mc:Choice Requires="wps">
             <w:drawing>
-              <wp:anchor distT="0" distB="0" distL="114300" distR="114300" simplePos="0" relativeHeight="251658240" behindDoc="0" locked="0" layoutInCell="1" allowOverlap="1">
+              <wp:anchor distT="0" distB="0" distL="114300" distR="114300" simplePos="0" relativeHeight="251666944" behindDoc="0" locked="0" layoutInCell="1" allowOverlap="1">
                 <wp:simplePos x="0" y="0"/>
                 <wp:positionH relativeFrom="column">
                   <wp:posOffset>4709160</wp:posOffset>
@@ -6395,7 +6423,7 @@
         <mc:AlternateContent>
           <mc:Choice Requires="wps">
             <w:drawing>
-              <wp:anchor distT="0" distB="0" distL="114300" distR="114300" simplePos="0" relativeHeight="251658240" behindDoc="0" locked="0" layoutInCell="1" allowOverlap="1">
+              <wp:anchor distT="0" distB="0" distL="114300" distR="114300" simplePos="0" relativeHeight="251667968" behindDoc="0" locked="0" layoutInCell="1" allowOverlap="1">
                 <wp:simplePos x="0" y="0"/>
                 <wp:positionH relativeFrom="column">
                   <wp:posOffset>2362200</wp:posOffset>
@@ -6704,7 +6732,7 @@
         <mc:AlternateContent>
           <mc:Choice Requires="wps">
             <w:drawing>
-              <wp:anchor distT="0" distB="0" distL="114300" distR="114300" simplePos="0" relativeHeight="251658240" behindDoc="0" locked="0" layoutInCell="1" allowOverlap="1">
+              <wp:anchor distT="0" distB="0" distL="114300" distR="114300" simplePos="0" relativeHeight="251668992" behindDoc="0" locked="0" layoutInCell="1" allowOverlap="1">
                 <wp:simplePos x="0" y="0"/>
                 <wp:positionH relativeFrom="column">
                   <wp:posOffset>1280160</wp:posOffset>
@@ -6780,7 +6808,7 @@
         <mc:AlternateContent>
           <mc:Choice Requires="wps">
             <w:drawing>
-              <wp:anchor distT="0" distB="0" distL="114300" distR="114300" simplePos="0" relativeHeight="251658240" behindDoc="0" locked="0" layoutInCell="1" allowOverlap="1">
+              <wp:anchor distT="0" distB="0" distL="114300" distR="114300" simplePos="0" relativeHeight="251670016" behindDoc="0" locked="0" layoutInCell="1" allowOverlap="1">
                 <wp:simplePos x="0" y="0"/>
                 <wp:positionH relativeFrom="column">
                   <wp:posOffset>3642360</wp:posOffset>
@@ -6856,7 +6884,7 @@
         <mc:AlternateContent>
           <mc:Choice Requires="wps">
             <w:drawing>
-              <wp:anchor distT="0" distB="0" distL="114300" distR="114300" simplePos="0" relativeHeight="251658240" behindDoc="0" locked="0" layoutInCell="1" allowOverlap="1">
+              <wp:anchor distT="0" distB="0" distL="114300" distR="114300" simplePos="0" relativeHeight="251671040" behindDoc="0" locked="0" layoutInCell="1" allowOverlap="1">
                 <wp:simplePos x="0" y="0"/>
                 <wp:positionH relativeFrom="column">
                   <wp:posOffset>4762500</wp:posOffset>
@@ -7085,7 +7113,7 @@
         <mc:AlternateContent>
           <mc:Choice Requires="wps">
             <w:drawing>
-              <wp:anchor distT="0" distB="0" distL="114300" distR="114300" simplePos="0" relativeHeight="251658240" behindDoc="0" locked="0" layoutInCell="1" allowOverlap="1">
+              <wp:anchor distT="0" distB="0" distL="114300" distR="114300" simplePos="0" relativeHeight="251672064" behindDoc="0" locked="0" layoutInCell="1" allowOverlap="1">
                 <wp:simplePos x="0" y="0"/>
                 <wp:positionH relativeFrom="column">
                   <wp:posOffset>3642360</wp:posOffset>
@@ -7161,7 +7189,7 @@
         <mc:AlternateContent>
           <mc:Choice Requires="wps">
             <w:drawing>
-              <wp:anchor distT="0" distB="0" distL="114300" distR="114300" simplePos="0" relativeHeight="251658240" behindDoc="0" locked="0" layoutInCell="1" allowOverlap="1">
+              <wp:anchor distT="0" distB="0" distL="114300" distR="114300" simplePos="0" relativeHeight="251673088" behindDoc="0" locked="0" layoutInCell="1" allowOverlap="1">
                 <wp:simplePos x="0" y="0"/>
                 <wp:positionH relativeFrom="column">
                   <wp:posOffset>1455420</wp:posOffset>
@@ -7285,7 +7313,7 @@
         <mc:AlternateContent>
           <mc:Choice Requires="wps">
             <w:drawing>
-              <wp:anchor distT="0" distB="0" distL="114300" distR="114300" simplePos="0" relativeHeight="251658240" behindDoc="0" locked="0" layoutInCell="1" allowOverlap="1">
+              <wp:anchor distT="0" distB="0" distL="114300" distR="114300" simplePos="0" relativeHeight="251674112" behindDoc="0" locked="0" layoutInCell="1" allowOverlap="1">
                 <wp:simplePos x="0" y="0"/>
                 <wp:positionH relativeFrom="column">
                   <wp:posOffset>3825240</wp:posOffset>
@@ -7405,7 +7433,7 @@
         <mc:AlternateContent>
           <mc:Choice Requires="wps">
             <w:drawing>
-              <wp:anchor distT="0" distB="0" distL="114300" distR="114300" simplePos="0" relativeHeight="251658240" behindDoc="0" locked="0" layoutInCell="1" allowOverlap="1">
+              <wp:anchor distT="0" distB="0" distL="114300" distR="114300" simplePos="0" relativeHeight="251675136" behindDoc="0" locked="0" layoutInCell="1" allowOverlap="1">
                 <wp:simplePos x="0" y="0"/>
                 <wp:positionH relativeFrom="column">
                   <wp:posOffset>3703320</wp:posOffset>
@@ -7525,7 +7553,7 @@
         <mc:AlternateContent>
           <mc:Choice Requires="wps">
             <w:drawing>
-              <wp:anchor distT="0" distB="0" distL="114300" distR="114300" simplePos="0" relativeHeight="251658240" behindDoc="0" locked="0" layoutInCell="1" allowOverlap="1">
+              <wp:anchor distT="0" distB="0" distL="114300" distR="114300" simplePos="0" relativeHeight="251676160" behindDoc="0" locked="0" layoutInCell="1" allowOverlap="1">
                 <wp:simplePos x="0" y="0"/>
                 <wp:positionH relativeFrom="column">
                   <wp:posOffset>3703320</wp:posOffset>
@@ -7606,7 +7634,7 @@
         <mc:AlternateContent>
           <mc:Choice Requires="wps">
             <w:drawing>
-              <wp:anchor distT="0" distB="0" distL="114300" distR="114300" simplePos="0" relativeHeight="251658240" behindDoc="0" locked="0" layoutInCell="1" allowOverlap="1">
+              <wp:anchor distT="0" distB="0" distL="114300" distR="114300" simplePos="0" relativeHeight="251677184" behindDoc="0" locked="0" layoutInCell="1" allowOverlap="1">
                 <wp:simplePos x="0" y="0"/>
                 <wp:positionH relativeFrom="column">
                   <wp:posOffset>1981200</wp:posOffset>
@@ -7859,6 +7887,7 @@
         <w:rPr>
           <w:b/>
         </w:rPr>
+        <w:lastRenderedPageBreak/>
         <w:t xml:space="preserve">Define Objects and </w:t>
       </w:r>
       <w:proofErr w:type="spellStart"/>
@@ -7888,7 +7917,7 @@
         <mc:AlternateContent>
           <mc:Choice Requires="wps">
             <w:drawing>
-              <wp:anchor distT="0" distB="0" distL="114300" distR="114300" simplePos="0" relativeHeight="251658240" behindDoc="0" locked="0" layoutInCell="1" allowOverlap="1">
+              <wp:anchor distT="0" distB="0" distL="114300" distR="114300" simplePos="0" relativeHeight="251678208" behindDoc="0" locked="0" layoutInCell="1" allowOverlap="1">
                 <wp:simplePos x="0" y="0"/>
                 <wp:positionH relativeFrom="column">
                   <wp:posOffset>0</wp:posOffset>
@@ -8130,7 +8159,7 @@
         <mc:AlternateContent>
           <mc:Choice Requires="wps">
             <w:drawing>
-              <wp:anchor distT="0" distB="0" distL="114300" distR="114300" simplePos="0" relativeHeight="251658240" behindDoc="0" locked="0" layoutInCell="1" allowOverlap="1">
+              <wp:anchor distT="0" distB="0" distL="114300" distR="114300" simplePos="0" relativeHeight="251679232" behindDoc="0" locked="0" layoutInCell="1" allowOverlap="1">
                 <wp:simplePos x="0" y="0"/>
                 <wp:positionH relativeFrom="column">
                   <wp:posOffset>45720</wp:posOffset>
@@ -8267,11 +8296,10 @@
           <w:noProof/>
           <w:lang w:eastAsia="zh-CN"/>
         </w:rPr>
-        <w:lastRenderedPageBreak/>
         <mc:AlternateContent>
           <mc:Choice Requires="wps">
             <w:drawing>
-              <wp:anchor distT="0" distB="0" distL="114300" distR="114300" simplePos="0" relativeHeight="251658240" behindDoc="0" locked="0" layoutInCell="1" allowOverlap="1">
+              <wp:anchor distT="0" distB="0" distL="114300" distR="114300" simplePos="0" relativeHeight="251680256" behindDoc="0" locked="0" layoutInCell="1" allowOverlap="1">
                 <wp:simplePos x="0" y="0"/>
                 <wp:positionH relativeFrom="column">
                   <wp:posOffset>2164080</wp:posOffset>
@@ -8456,447 +8484,30 @@
     </w:p>
     <w:p>
       <w:pPr>
-        <w:pStyle w:val="2"/>
-      </w:pPr>
-      <w:bookmarkStart w:id="33" w:name="_Toc352595783"/>
-      <w:r>
-        <w:t>From .pic File to .</w:t>
-      </w:r>
-      <w:proofErr w:type="spellStart"/>
-      <w:r>
-        <w:t>png</w:t>
-      </w:r>
-      <w:proofErr w:type="spellEnd"/>
-      <w:r>
-        <w:t xml:space="preserve"> </w:t>
-      </w:r>
-      <w:proofErr w:type="gramStart"/>
-      <w:r>
-        <w:t>File</w:t>
+        <w:pStyle w:val="1"/>
+      </w:pPr>
+      <w:bookmarkStart w:id="33" w:name="_Toc352595784"/>
+      <w:bookmarkStart w:id="34" w:name="_Toc351978080"/>
+      <w:bookmarkStart w:id="35" w:name="_Toc351977124"/>
+      <w:r>
+        <w:lastRenderedPageBreak/>
+        <w:t>Implementation Class Diagram</w:t>
       </w:r>
       <w:bookmarkEnd w:id="33"/>
-      <w:proofErr w:type="gramEnd"/>
-    </w:p>
-    <w:p>
-      <w:pPr>
-        <w:jc w:val="both"/>
-        <w:rPr>
-          <w:b/>
-        </w:rPr>
-      </w:pPr>
-      <w:r>
-        <w:rPr>
-          <w:b/>
-        </w:rPr>
-        <w:t xml:space="preserve">Test Folder </w:t>
-      </w:r>
-      <w:proofErr w:type="gramStart"/>
-      <w:r>
-        <w:rPr>
-          <w:b/>
-        </w:rPr>
-        <w:t>Before</w:t>
-      </w:r>
-      <w:proofErr w:type="gramEnd"/>
-      <w:r>
-        <w:rPr>
-          <w:b/>
-        </w:rPr>
-        <w:t xml:space="preserve"> Execution:</w:t>
-      </w:r>
-    </w:p>
-    <w:p>
-      <w:pPr>
-        <w:jc w:val="both"/>
-      </w:pPr>
+    </w:p>
+    <w:p>
+      <w:pPr>
+        <w:pStyle w:val="1"/>
+      </w:pPr>
+      <w:bookmarkStart w:id="36" w:name="_Toc352595785"/>
+      <w:bookmarkStart w:id="37" w:name="_Toc351978280"/>
       <w:r>
         <w:rPr>
           <w:noProof/>
           <w:lang w:eastAsia="zh-CN"/>
         </w:rPr>
         <w:drawing>
-          <wp:inline distT="0" distB="0" distL="0" distR="0">
-            <wp:extent cx="5928360" cy="2324100"/>
-            <wp:effectExtent l="0" t="0" r="0" b="0"/>
-            <wp:docPr id="38" name="图片 38"/>
-            <wp:cNvGraphicFramePr>
-              <a:graphicFrameLocks xmlns:a="http://schemas.openxmlformats.org/drawingml/2006/main" noChangeAspect="1"/>
-            </wp:cNvGraphicFramePr>
-            <a:graphic xmlns:a="http://schemas.openxmlformats.org/drawingml/2006/main">
-              <a:graphicData uri="http://schemas.openxmlformats.org/drawingml/2006/picture">
-                <pic:pic xmlns:pic="http://schemas.openxmlformats.org/drawingml/2006/picture">
-                  <pic:nvPicPr>
-                    <pic:cNvPr id="0" name="图片 28"/>
-                    <pic:cNvPicPr>
-                      <a:picLocks noChangeAspect="1" noChangeArrowheads="1"/>
-                    </pic:cNvPicPr>
-                  </pic:nvPicPr>
-                  <pic:blipFill>
-                    <a:blip r:embed="rId37">
-                      <a:extLst>
-                        <a:ext uri="{28A0092B-C50C-407E-A947-70E740481C1C}">
-                          <a14:useLocalDpi xmlns:a14="http://schemas.microsoft.com/office/drawing/2010/main" val="0"/>
-                        </a:ext>
-                      </a:extLst>
-                    </a:blip>
-                    <a:srcRect/>
-                    <a:stretch>
-                      <a:fillRect/>
-                    </a:stretch>
-                  </pic:blipFill>
-                  <pic:spPr bwMode="auto">
-                    <a:xfrm>
-                      <a:off x="0" y="0"/>
-                      <a:ext cx="5928360" cy="2324100"/>
-                    </a:xfrm>
-                    <a:prstGeom prst="rect">
-                      <a:avLst/>
-                    </a:prstGeom>
-                    <a:noFill/>
-                    <a:ln>
-                      <a:noFill/>
-                    </a:ln>
-                  </pic:spPr>
-                </pic:pic>
-              </a:graphicData>
-            </a:graphic>
-          </wp:inline>
-        </w:drawing>
-      </w:r>
-    </w:p>
-    <w:p>
-      <w:pPr>
-        <w:jc w:val="both"/>
-        <w:rPr>
-          <w:b/>
-        </w:rPr>
-      </w:pPr>
-      <w:r>
-        <w:rPr>
-          <w:b/>
-        </w:rPr>
-        <w:t>.Pic Definition File:</w:t>
-      </w:r>
-    </w:p>
-    <w:p>
-      <w:r>
-        <w:rPr>
-          <w:noProof/>
-          <w:lang w:eastAsia="zh-CN"/>
-        </w:rPr>
-        <w:lastRenderedPageBreak/>
-        <w:drawing>
-          <wp:inline distT="0" distB="0" distL="0" distR="0">
-            <wp:extent cx="2910840" cy="4602480"/>
-            <wp:effectExtent l="0" t="0" r="3810" b="7620"/>
-            <wp:docPr id="36" name="图片 36"/>
-            <wp:cNvGraphicFramePr>
-              <a:graphicFrameLocks xmlns:a="http://schemas.openxmlformats.org/drawingml/2006/main" noChangeAspect="1"/>
-            </wp:cNvGraphicFramePr>
-            <a:graphic xmlns:a="http://schemas.openxmlformats.org/drawingml/2006/main">
-              <a:graphicData uri="http://schemas.openxmlformats.org/drawingml/2006/picture">
-                <pic:pic xmlns:pic="http://schemas.openxmlformats.org/drawingml/2006/picture">
-                  <pic:nvPicPr>
-                    <pic:cNvPr id="0" name="图片 53"/>
-                    <pic:cNvPicPr>
-                      <a:picLocks noChangeAspect="1" noChangeArrowheads="1"/>
-                    </pic:cNvPicPr>
-                  </pic:nvPicPr>
-                  <pic:blipFill>
-                    <a:blip r:embed="rId38">
-                      <a:extLst>
-                        <a:ext uri="{28A0092B-C50C-407E-A947-70E740481C1C}">
-                          <a14:useLocalDpi xmlns:a14="http://schemas.microsoft.com/office/drawing/2010/main" val="0"/>
-                        </a:ext>
-                      </a:extLst>
-                    </a:blip>
-                    <a:srcRect/>
-                    <a:stretch>
-                      <a:fillRect/>
-                    </a:stretch>
-                  </pic:blipFill>
-                  <pic:spPr bwMode="auto">
-                    <a:xfrm>
-                      <a:off x="0" y="0"/>
-                      <a:ext cx="2910840" cy="4602480"/>
-                    </a:xfrm>
-                    <a:prstGeom prst="rect">
-                      <a:avLst/>
-                    </a:prstGeom>
-                    <a:noFill/>
-                    <a:ln>
-                      <a:noFill/>
-                    </a:ln>
-                  </pic:spPr>
-                </pic:pic>
-              </a:graphicData>
-            </a:graphic>
-          </wp:inline>
-        </w:drawing>
-      </w:r>
-    </w:p>
-    <w:p>
-      <w:pPr>
-        <w:rPr>
-          <w:b/>
-        </w:rPr>
-      </w:pPr>
-      <w:r>
-        <w:rPr>
-          <w:b/>
-        </w:rPr>
-        <w:t>Execution Command Line:</w:t>
-      </w:r>
-    </w:p>
-    <w:p>
-      <w:r>
-        <w:rPr>
-          <w:noProof/>
-          <w:lang w:eastAsia="zh-CN"/>
-        </w:rPr>
-        <w:drawing>
-          <wp:inline distT="0" distB="0" distL="0" distR="0">
-            <wp:extent cx="5920740" cy="1531620"/>
-            <wp:effectExtent l="0" t="0" r="3810" b="0"/>
-            <wp:docPr id="33" name="图片 33"/>
-            <wp:cNvGraphicFramePr>
-              <a:graphicFrameLocks xmlns:a="http://schemas.openxmlformats.org/drawingml/2006/main" noChangeAspect="1"/>
-            </wp:cNvGraphicFramePr>
-            <a:graphic xmlns:a="http://schemas.openxmlformats.org/drawingml/2006/main">
-              <a:graphicData uri="http://schemas.openxmlformats.org/drawingml/2006/picture">
-                <pic:pic xmlns:pic="http://schemas.openxmlformats.org/drawingml/2006/picture">
-                  <pic:nvPicPr>
-                    <pic:cNvPr id="0" name="图片 13"/>
-                    <pic:cNvPicPr>
-                      <a:picLocks noChangeAspect="1" noChangeArrowheads="1"/>
-                    </pic:cNvPicPr>
-                  </pic:nvPicPr>
-                  <pic:blipFill>
-                    <a:blip r:embed="rId39">
-                      <a:extLst>
-                        <a:ext uri="{28A0092B-C50C-407E-A947-70E740481C1C}">
-                          <a14:useLocalDpi xmlns:a14="http://schemas.microsoft.com/office/drawing/2010/main" val="0"/>
-                        </a:ext>
-                      </a:extLst>
-                    </a:blip>
-                    <a:srcRect/>
-                    <a:stretch>
-                      <a:fillRect/>
-                    </a:stretch>
-                  </pic:blipFill>
-                  <pic:spPr bwMode="auto">
-                    <a:xfrm>
-                      <a:off x="0" y="0"/>
-                      <a:ext cx="5920740" cy="1531620"/>
-                    </a:xfrm>
-                    <a:prstGeom prst="rect">
-                      <a:avLst/>
-                    </a:prstGeom>
-                    <a:noFill/>
-                    <a:ln>
-                      <a:noFill/>
-                    </a:ln>
-                  </pic:spPr>
-                </pic:pic>
-              </a:graphicData>
-            </a:graphic>
-          </wp:inline>
-        </w:drawing>
-      </w:r>
-    </w:p>
-    <w:p>
-      <w:pPr>
-        <w:jc w:val="both"/>
-        <w:rPr>
-          <w:b/>
-        </w:rPr>
-      </w:pPr>
-      <w:r>
-        <w:rPr>
-          <w:b/>
-        </w:rPr>
-        <w:t xml:space="preserve">Test Folder </w:t>
-      </w:r>
-      <w:proofErr w:type="gramStart"/>
-      <w:r>
-        <w:rPr>
-          <w:b/>
-        </w:rPr>
-        <w:t>After</w:t>
-      </w:r>
-      <w:proofErr w:type="gramEnd"/>
-      <w:r>
-        <w:rPr>
-          <w:b/>
-        </w:rPr>
-        <w:t xml:space="preserve"> Execution:</w:t>
-      </w:r>
-    </w:p>
-    <w:p>
-      <w:pPr>
-        <w:jc w:val="both"/>
-        <w:rPr>
-          <w:b/>
-        </w:rPr>
-      </w:pPr>
-      <w:r>
-        <w:rPr>
-          <w:noProof/>
-          <w:lang w:eastAsia="zh-CN"/>
-        </w:rPr>
-        <w:lastRenderedPageBreak/>
-        <w:drawing>
-          <wp:inline distT="0" distB="0" distL="0" distR="0">
-            <wp:extent cx="5920740" cy="2400300"/>
-            <wp:effectExtent l="0" t="0" r="3810" b="0"/>
-            <wp:docPr id="32" name="图片 32"/>
-            <wp:cNvGraphicFramePr>
-              <a:graphicFrameLocks xmlns:a="http://schemas.openxmlformats.org/drawingml/2006/main" noChangeAspect="1"/>
-            </wp:cNvGraphicFramePr>
-            <a:graphic xmlns:a="http://schemas.openxmlformats.org/drawingml/2006/main">
-              <a:graphicData uri="http://schemas.openxmlformats.org/drawingml/2006/picture">
-                <pic:pic xmlns:pic="http://schemas.openxmlformats.org/drawingml/2006/picture">
-                  <pic:nvPicPr>
-                    <pic:cNvPr id="0" name="图片 27"/>
-                    <pic:cNvPicPr>
-                      <a:picLocks noChangeAspect="1" noChangeArrowheads="1"/>
-                    </pic:cNvPicPr>
-                  </pic:nvPicPr>
-                  <pic:blipFill>
-                    <a:blip r:embed="rId40">
-                      <a:extLst>
-                        <a:ext uri="{28A0092B-C50C-407E-A947-70E740481C1C}">
-                          <a14:useLocalDpi xmlns:a14="http://schemas.microsoft.com/office/drawing/2010/main" val="0"/>
-                        </a:ext>
-                      </a:extLst>
-                    </a:blip>
-                    <a:srcRect/>
-                    <a:stretch>
-                      <a:fillRect/>
-                    </a:stretch>
-                  </pic:blipFill>
-                  <pic:spPr bwMode="auto">
-                    <a:xfrm>
-                      <a:off x="0" y="0"/>
-                      <a:ext cx="5920740" cy="2400300"/>
-                    </a:xfrm>
-                    <a:prstGeom prst="rect">
-                      <a:avLst/>
-                    </a:prstGeom>
-                    <a:noFill/>
-                    <a:ln>
-                      <a:noFill/>
-                    </a:ln>
-                  </pic:spPr>
-                </pic:pic>
-              </a:graphicData>
-            </a:graphic>
-          </wp:inline>
-        </w:drawing>
-      </w:r>
-    </w:p>
-    <w:p>
-      <w:pPr>
-        <w:jc w:val="both"/>
-        <w:rPr>
-          <w:b/>
-        </w:rPr>
-      </w:pPr>
-      <w:r>
-        <w:rPr>
-          <w:b/>
-        </w:rPr>
-        <w:t>.PNG Display File</w:t>
-      </w:r>
-    </w:p>
-    <w:p>
-      <w:pPr>
-        <w:jc w:val="both"/>
-        <w:rPr>
-          <w:b/>
-        </w:rPr>
-      </w:pPr>
-      <w:r>
-        <w:rPr>
-          <w:noProof/>
-          <w:lang w:eastAsia="zh-CN"/>
-        </w:rPr>
-        <w:drawing>
-          <wp:inline distT="0" distB="0" distL="0" distR="0">
-            <wp:extent cx="4191000" cy="2964180"/>
-            <wp:effectExtent l="0" t="0" r="0" b="7620"/>
-            <wp:docPr id="30" name="图片 30"/>
-            <wp:cNvGraphicFramePr>
-              <a:graphicFrameLocks xmlns:a="http://schemas.openxmlformats.org/drawingml/2006/main" noChangeAspect="1"/>
-            </wp:cNvGraphicFramePr>
-            <a:graphic xmlns:a="http://schemas.openxmlformats.org/drawingml/2006/main">
-              <a:graphicData uri="http://schemas.openxmlformats.org/drawingml/2006/picture">
-                <pic:pic xmlns:pic="http://schemas.openxmlformats.org/drawingml/2006/picture">
-                  <pic:nvPicPr>
-                    <pic:cNvPr id="0" name="图片 19"/>
-                    <pic:cNvPicPr>
-                      <a:picLocks noChangeAspect="1" noChangeArrowheads="1"/>
-                    </pic:cNvPicPr>
-                  </pic:nvPicPr>
-                  <pic:blipFill>
-                    <a:blip r:embed="rId41">
-                      <a:extLst>
-                        <a:ext uri="{28A0092B-C50C-407E-A947-70E740481C1C}">
-                          <a14:useLocalDpi xmlns:a14="http://schemas.microsoft.com/office/drawing/2010/main" val="0"/>
-                        </a:ext>
-                      </a:extLst>
-                    </a:blip>
-                    <a:srcRect/>
-                    <a:stretch>
-                      <a:fillRect/>
-                    </a:stretch>
-                  </pic:blipFill>
-                  <pic:spPr bwMode="auto">
-                    <a:xfrm>
-                      <a:off x="0" y="0"/>
-                      <a:ext cx="4191000" cy="2964180"/>
-                    </a:xfrm>
-                    <a:prstGeom prst="rect">
-                      <a:avLst/>
-                    </a:prstGeom>
-                    <a:noFill/>
-                    <a:ln>
-                      <a:noFill/>
-                    </a:ln>
-                  </pic:spPr>
-                </pic:pic>
-              </a:graphicData>
-            </a:graphic>
-          </wp:inline>
-        </w:drawing>
-      </w:r>
-    </w:p>
-    <w:p>
-      <w:pPr>
-        <w:pStyle w:val="1"/>
-      </w:pPr>
-      <w:bookmarkStart w:id="34" w:name="_Toc352595784"/>
-      <w:bookmarkStart w:id="35" w:name="_Toc351978080"/>
-      <w:bookmarkStart w:id="36" w:name="_Toc351977124"/>
-      <w:r>
-        <w:lastRenderedPageBreak/>
-        <w:t>Implementation Class Diagram</w:t>
-      </w:r>
-      <w:bookmarkEnd w:id="34"/>
-    </w:p>
-    <w:p>
-      <w:pPr>
-        <w:pStyle w:val="1"/>
-      </w:pPr>
-      <w:bookmarkStart w:id="37" w:name="_Toc352595785"/>
-      <w:bookmarkStart w:id="38" w:name="_Toc351978280"/>
-      <w:r>
-        <w:rPr>
-          <w:noProof/>
-          <w:lang w:eastAsia="zh-CN"/>
-        </w:rPr>
-        <w:drawing>
-          <wp:inline distT="0" distB="0" distL="0" distR="0">
+          <wp:inline distT="0" distB="0" distL="0" distR="0" wp14:anchorId="15F95531" wp14:editId="1945E9F5">
             <wp:extent cx="5943600" cy="6042660"/>
             <wp:effectExtent l="0" t="0" r="0" b="0"/>
             <wp:docPr id="29" name="图片 29"/>
@@ -8913,7 +8524,7 @@
                     </pic:cNvPicPr>
                   </pic:nvPicPr>
                   <pic:blipFill>
-                    <a:blip r:embed="rId42">
+                    <a:blip r:embed="rId37">
                       <a:extLst>
                         <a:ext uri="{28A0092B-C50C-407E-A947-70E740481C1C}">
                           <a14:useLocalDpi xmlns:a14="http://schemas.microsoft.com/office/drawing/2010/main" val="0"/>
@@ -8944,10 +8555,10 @@
           </wp:inline>
         </w:drawing>
       </w:r>
+      <w:bookmarkEnd w:id="34"/>
       <w:bookmarkEnd w:id="35"/>
       <w:bookmarkEnd w:id="36"/>
       <w:bookmarkEnd w:id="37"/>
-      <w:bookmarkEnd w:id="38"/>
     </w:p>
     <w:p/>
     <w:p/>
@@ -8958,12 +8569,12 @@
       <w:pPr>
         <w:pStyle w:val="1"/>
       </w:pPr>
-      <w:bookmarkStart w:id="39" w:name="_Toc352595786"/>
+      <w:bookmarkStart w:id="38" w:name="_Toc352595786"/>
       <w:r>
         <w:lastRenderedPageBreak/>
         <w:t>Implementation Details</w:t>
       </w:r>
-      <w:bookmarkEnd w:id="39"/>
+      <w:bookmarkEnd w:id="38"/>
     </w:p>
     <w:p>
       <w:pPr>
@@ -9007,7 +8618,7 @@
                     </pic:cNvPicPr>
                   </pic:nvPicPr>
                   <pic:blipFill>
-                    <a:blip r:embed="rId43">
+                    <a:blip r:embed="rId38">
                       <a:extLst>
                         <a:ext uri="{28A0092B-C50C-407E-A947-70E740481C1C}">
                           <a14:useLocalDpi xmlns:a14="http://schemas.microsoft.com/office/drawing/2010/main" val="0"/>
@@ -9253,20 +8864,18 @@
       <w:r>
         <w:t xml:space="preserve">() method of </w:t>
       </w:r>
+      <w:r>
+        <w:t>SequencePngFile.java</w:t>
+      </w:r>
+      <w:r>
+        <w:t xml:space="preserve"> to generate the .</w:t>
+      </w:r>
       <w:proofErr w:type="spellStart"/>
       <w:r>
-        <w:t>DiagramVisualization</w:t>
+        <w:t>png</w:t>
       </w:r>
       <w:proofErr w:type="spellEnd"/>
       <w:r>
-        <w:t xml:space="preserve"> to generate the .</w:t>
-      </w:r>
-      <w:proofErr w:type="spellStart"/>
-      <w:r>
-        <w:t>png</w:t>
-      </w:r>
-      <w:proofErr w:type="spellEnd"/>
-      <w:r>
         <w:t xml:space="preserve"> file</w:t>
       </w:r>
     </w:p>
@@ -9365,15 +8974,18 @@
       <w:pPr>
         <w:pStyle w:val="1"/>
       </w:pPr>
-      <w:bookmarkStart w:id="40" w:name="_Toc352595787"/>
+      <w:bookmarkStart w:id="39" w:name="_Toc352595787"/>
       <w:r>
         <w:lastRenderedPageBreak/>
         <w:t>Implementation Testing</w:t>
       </w:r>
-      <w:bookmarkEnd w:id="40"/>
+      <w:bookmarkEnd w:id="39"/>
       <w:r>
         <w:t xml:space="preserve"> </w:t>
       </w:r>
+      <w:r>
+        <w:t>– Run on your local machine</w:t>
+      </w:r>
     </w:p>
     <w:p>
       <w:pPr>
@@ -9385,25 +8997,20 @@
         <w:rPr>
           <w:b/>
         </w:rPr>
-        <w:t xml:space="preserve">Simple Diagram </w:t>
-      </w:r>
-    </w:p>
-    <w:p>
-      <w:pPr>
-        <w:rPr>
-          <w:color w:val="FF0000"/>
-        </w:rPr>
-      </w:pPr>
+        <w:t xml:space="preserve">Step 1: Create a papyrus project – sequence diagram </w:t>
+      </w:r>
+    </w:p>
+    <w:p>
       <w:r>
         <w:rPr>
           <w:noProof/>
           <w:lang w:eastAsia="zh-CN"/>
         </w:rPr>
         <w:drawing>
-          <wp:inline distT="0" distB="0" distL="0" distR="0">
-            <wp:extent cx="5486400" cy="3040380"/>
-            <wp:effectExtent l="0" t="0" r="0" b="7620"/>
-            <wp:docPr id="9" name="图片 9"/>
+          <wp:inline distT="0" distB="0" distL="0" distR="0" wp14:anchorId="2324A097" wp14:editId="3BA12C01">
+            <wp:extent cx="5915025" cy="4147958"/>
+            <wp:effectExtent l="0" t="0" r="0" b="5080"/>
+            <wp:docPr id="1" name="图片 1"/>
             <wp:cNvGraphicFramePr>
               <a:graphicFrameLocks xmlns:a="http://schemas.openxmlformats.org/drawingml/2006/main" noChangeAspect="1"/>
             </wp:cNvGraphicFramePr>
@@ -9411,36 +9018,23 @@
               <a:graphicData uri="http://schemas.openxmlformats.org/drawingml/2006/picture">
                 <pic:pic xmlns:pic="http://schemas.openxmlformats.org/drawingml/2006/picture">
                   <pic:nvPicPr>
-                    <pic:cNvPr id="0" name="图片 9"/>
-                    <pic:cNvPicPr>
-                      <a:picLocks noChangeAspect="1" noChangeArrowheads="1"/>
-                    </pic:cNvPicPr>
+                    <pic:cNvPr id="0" name=""/>
+                    <pic:cNvPicPr/>
                   </pic:nvPicPr>
                   <pic:blipFill>
-                    <a:blip r:embed="rId44">
-                      <a:extLst>
-                        <a:ext uri="{28A0092B-C50C-407E-A947-70E740481C1C}">
-                          <a14:useLocalDpi xmlns:a14="http://schemas.microsoft.com/office/drawing/2010/main" val="0"/>
-                        </a:ext>
-                      </a:extLst>
-                    </a:blip>
-                    <a:srcRect/>
+                    <a:blip r:embed="rId39"/>
                     <a:stretch>
                       <a:fillRect/>
                     </a:stretch>
                   </pic:blipFill>
-                  <pic:spPr bwMode="auto">
+                  <pic:spPr>
                     <a:xfrm>
                       <a:off x="0" y="0"/>
-                      <a:ext cx="5486400" cy="3040380"/>
+                      <a:ext cx="5915710" cy="4148438"/>
                     </a:xfrm>
                     <a:prstGeom prst="rect">
                       <a:avLst/>
                     </a:prstGeom>
-                    <a:noFill/>
-                    <a:ln>
-                      <a:noFill/>
-                    </a:ln>
                   </pic:spPr>
                 </pic:pic>
               </a:graphicData>
@@ -9455,1077 +9049,845 @@
           <w:b/>
         </w:rPr>
       </w:pPr>
+      <w:r>
+        <w:rPr>
+          <w:b/>
+        </w:rPr>
+        <w:t>Step 2: Under controller -&gt; upload folder, open SequencePngFile.java under controller</w:t>
+      </w:r>
+    </w:p>
+    <w:p>
+      <w:r>
+        <w:rPr>
+          <w:noProof/>
+          <w:lang w:eastAsia="zh-CN"/>
+        </w:rPr>
+        <mc:AlternateContent>
+          <mc:Choice Requires="wps">
+            <w:drawing>
+              <wp:anchor distT="0" distB="0" distL="114300" distR="114300" simplePos="0" relativeHeight="251685376" behindDoc="0" locked="0" layoutInCell="1" allowOverlap="1" wp14:anchorId="5217559E" wp14:editId="643C5E6C">
+                <wp:simplePos x="0" y="0"/>
+                <wp:positionH relativeFrom="column">
+                  <wp:posOffset>561975</wp:posOffset>
+                </wp:positionH>
+                <wp:positionV relativeFrom="paragraph">
+                  <wp:posOffset>2181225</wp:posOffset>
+                </wp:positionV>
+                <wp:extent cx="3048000" cy="144780"/>
+                <wp:effectExtent l="0" t="0" r="19050" b="26670"/>
+                <wp:wrapNone/>
+                <wp:docPr id="7" name="矩形 7"/>
+                <wp:cNvGraphicFramePr/>
+                <a:graphic xmlns:a="http://schemas.openxmlformats.org/drawingml/2006/main">
+                  <a:graphicData uri="http://schemas.microsoft.com/office/word/2010/wordprocessingShape">
+                    <wps:wsp>
+                      <wps:cNvSpPr/>
+                      <wps:spPr>
+                        <a:xfrm>
+                          <a:off x="0" y="0"/>
+                          <a:ext cx="3048000" cy="144780"/>
+                        </a:xfrm>
+                        <a:prstGeom prst="rect">
+                          <a:avLst/>
+                        </a:prstGeom>
+                        <a:noFill/>
+                        <a:ln>
+                          <a:solidFill>
+                            <a:srgbClr val="FF0000"/>
+                          </a:solidFill>
+                        </a:ln>
+                      </wps:spPr>
+                      <wps:style>
+                        <a:lnRef idx="2">
+                          <a:schemeClr val="accent1">
+                            <a:shade val="50000"/>
+                          </a:schemeClr>
+                        </a:lnRef>
+                        <a:fillRef idx="1">
+                          <a:schemeClr val="accent1"/>
+                        </a:fillRef>
+                        <a:effectRef idx="0">
+                          <a:schemeClr val="accent1"/>
+                        </a:effectRef>
+                        <a:fontRef idx="minor">
+                          <a:schemeClr val="lt1"/>
+                        </a:fontRef>
+                      </wps:style>
+                      <wps:bodyPr rot="0" spcFirstLastPara="0" vertOverflow="overflow" horzOverflow="overflow" vert="horz" wrap="square" lIns="91440" tIns="45720" rIns="91440" bIns="45720" numCol="1" spcCol="0" rtlCol="0" fromWordArt="0" anchor="ctr" anchorCtr="0" forceAA="0" compatLnSpc="1">
+                        <a:prstTxWarp prst="textNoShape">
+                          <a:avLst/>
+                        </a:prstTxWarp>
+                        <a:noAutofit/>
+                      </wps:bodyPr>
+                    </wps:wsp>
+                  </a:graphicData>
+                </a:graphic>
+                <wp14:sizeRelH relativeFrom="margin">
+                  <wp14:pctWidth>0</wp14:pctWidth>
+                </wp14:sizeRelH>
+                <wp14:sizeRelV relativeFrom="margin">
+                  <wp14:pctHeight>0</wp14:pctHeight>
+                </wp14:sizeRelV>
+              </wp:anchor>
+            </w:drawing>
+          </mc:Choice>
+          <mc:Fallback>
+            <w:pict>
+              <v:rect id="矩形 7" o:spid="_x0000_s1026" style="position:absolute;margin-left:44.25pt;margin-top:171.75pt;width:240pt;height:11.4pt;z-index:251685376;visibility:visible;mso-wrap-style:square;mso-width-percent:0;mso-height-percent:0;mso-wrap-distance-left:9pt;mso-wrap-distance-top:0;mso-wrap-distance-right:9pt;mso-wrap-distance-bottom:0;mso-position-horizontal:absolute;mso-position-horizontal-relative:text;mso-position-vertical:absolute;mso-position-vertical-relative:text;mso-width-percent:0;mso-height-percent:0;mso-width-relative:margin;mso-height-relative:margin;v-text-anchor:middle" o:gfxdata="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" filled="f" strokecolor="red" strokeweight="2pt"/>
+            </w:pict>
+          </mc:Fallback>
+        </mc:AlternateContent>
+      </w:r>
+      <w:r>
+        <w:rPr>
+          <w:noProof/>
+          <w:lang w:eastAsia="zh-CN"/>
+        </w:rPr>
+        <mc:AlternateContent>
+          <mc:Choice Requires="wps">
+            <w:drawing>
+              <wp:anchor distT="0" distB="0" distL="114300" distR="114300" simplePos="0" relativeHeight="251683328" behindDoc="0" locked="0" layoutInCell="1" allowOverlap="1" wp14:anchorId="6E2A9963" wp14:editId="734B63F9">
+                <wp:simplePos x="0" y="0"/>
+                <wp:positionH relativeFrom="column">
+                  <wp:posOffset>561975</wp:posOffset>
+                </wp:positionH>
+                <wp:positionV relativeFrom="paragraph">
+                  <wp:posOffset>390525</wp:posOffset>
+                </wp:positionV>
+                <wp:extent cx="3048000" cy="144780"/>
+                <wp:effectExtent l="0" t="0" r="19050" b="26670"/>
+                <wp:wrapNone/>
+                <wp:docPr id="6" name="矩形 6"/>
+                <wp:cNvGraphicFramePr/>
+                <a:graphic xmlns:a="http://schemas.openxmlformats.org/drawingml/2006/main">
+                  <a:graphicData uri="http://schemas.microsoft.com/office/word/2010/wordprocessingShape">
+                    <wps:wsp>
+                      <wps:cNvSpPr/>
+                      <wps:spPr>
+                        <a:xfrm>
+                          <a:off x="0" y="0"/>
+                          <a:ext cx="3048000" cy="144780"/>
+                        </a:xfrm>
+                        <a:prstGeom prst="rect">
+                          <a:avLst/>
+                        </a:prstGeom>
+                        <a:noFill/>
+                        <a:ln>
+                          <a:solidFill>
+                            <a:srgbClr val="FF0000"/>
+                          </a:solidFill>
+                        </a:ln>
+                      </wps:spPr>
+                      <wps:style>
+                        <a:lnRef idx="2">
+                          <a:schemeClr val="accent1">
+                            <a:shade val="50000"/>
+                          </a:schemeClr>
+                        </a:lnRef>
+                        <a:fillRef idx="1">
+                          <a:schemeClr val="accent1"/>
+                        </a:fillRef>
+                        <a:effectRef idx="0">
+                          <a:schemeClr val="accent1"/>
+                        </a:effectRef>
+                        <a:fontRef idx="minor">
+                          <a:schemeClr val="lt1"/>
+                        </a:fontRef>
+                      </wps:style>
+                      <wps:bodyPr rot="0" spcFirstLastPara="0" vertOverflow="overflow" horzOverflow="overflow" vert="horz" wrap="square" lIns="91440" tIns="45720" rIns="91440" bIns="45720" numCol="1" spcCol="0" rtlCol="0" fromWordArt="0" anchor="ctr" anchorCtr="0" forceAA="0" compatLnSpc="1">
+                        <a:prstTxWarp prst="textNoShape">
+                          <a:avLst/>
+                        </a:prstTxWarp>
+                        <a:noAutofit/>
+                      </wps:bodyPr>
+                    </wps:wsp>
+                  </a:graphicData>
+                </a:graphic>
+                <wp14:sizeRelH relativeFrom="margin">
+                  <wp14:pctWidth>0</wp14:pctWidth>
+                </wp14:sizeRelH>
+                <wp14:sizeRelV relativeFrom="margin">
+                  <wp14:pctHeight>0</wp14:pctHeight>
+                </wp14:sizeRelV>
+              </wp:anchor>
+            </w:drawing>
+          </mc:Choice>
+          <mc:Fallback>
+            <w:pict>
+              <v:rect id="矩形 6" o:spid="_x0000_s1026" style="position:absolute;margin-left:44.25pt;margin-top:30.75pt;width:240pt;height:11.4pt;z-index:251683328;visibility:visible;mso-wrap-style:square;mso-width-percent:0;mso-height-percent:0;mso-wrap-distance-left:9pt;mso-wrap-distance-top:0;mso-wrap-distance-right:9pt;mso-wrap-distance-bottom:0;mso-position-horizontal:absolute;mso-position-horizontal-relative:text;mso-position-vertical:absolute;mso-position-vertical-relative:text;mso-width-percent:0;mso-height-percent:0;mso-width-relative:margin;mso-height-relative:margin;v-text-anchor:middle" o:gfxdata="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" filled="f" strokecolor="red" strokeweight="2pt"/>
+            </w:pict>
+          </mc:Fallback>
+        </mc:AlternateContent>
+      </w:r>
+      <w:r>
+        <w:rPr>
+          <w:noProof/>
+          <w:lang w:eastAsia="zh-CN"/>
+        </w:rPr>
+        <w:drawing>
+          <wp:inline distT="0" distB="0" distL="0" distR="0" wp14:anchorId="2E472EC9" wp14:editId="7BDA9B13">
+            <wp:extent cx="5871680" cy="2419350"/>
+            <wp:effectExtent l="0" t="0" r="0" b="0"/>
+            <wp:docPr id="5" name="图片 5"/>
+            <wp:cNvGraphicFramePr>
+              <a:graphicFrameLocks xmlns:a="http://schemas.openxmlformats.org/drawingml/2006/main" noChangeAspect="1"/>
+            </wp:cNvGraphicFramePr>
+            <a:graphic xmlns:a="http://schemas.openxmlformats.org/drawingml/2006/main">
+              <a:graphicData uri="http://schemas.openxmlformats.org/drawingml/2006/picture">
+                <pic:pic xmlns:pic="http://schemas.openxmlformats.org/drawingml/2006/picture">
+                  <pic:nvPicPr>
+                    <pic:cNvPr id="0" name=""/>
+                    <pic:cNvPicPr/>
+                  </pic:nvPicPr>
+                  <pic:blipFill>
+                    <a:blip r:embed="rId40"/>
+                    <a:stretch>
+                      <a:fillRect/>
+                    </a:stretch>
+                  </pic:blipFill>
+                  <pic:spPr>
+                    <a:xfrm>
+                      <a:off x="0" y="0"/>
+                      <a:ext cx="5879938" cy="2422753"/>
+                    </a:xfrm>
+                    <a:prstGeom prst="rect">
+                      <a:avLst/>
+                    </a:prstGeom>
+                  </pic:spPr>
+                </pic:pic>
+              </a:graphicData>
+            </a:graphic>
+          </wp:inline>
+        </w:drawing>
+      </w:r>
+    </w:p>
+    <w:p>
+      <w:r>
+        <w:t xml:space="preserve">These two parts is being hardcoded. Make sure you point to </w:t>
+      </w:r>
+      <w:r>
+        <w:t xml:space="preserve">your local path.  The first one should be pointed to your local pic2plot.exe and the second bat file contains generated command. </w:t>
+      </w:r>
+    </w:p>
+    <w:p>
+      <w:pPr>
+        <w:rPr>
+          <w:b/>
+        </w:rPr>
+      </w:pPr>
+      <w:r>
+        <w:rPr>
+          <w:b/>
+        </w:rPr>
+        <w:lastRenderedPageBreak/>
+        <w:t xml:space="preserve">Step 3: Export project under apache </w:t>
+      </w:r>
       <w:proofErr w:type="spellStart"/>
       <w:r>
         <w:rPr>
           <w:b/>
         </w:rPr>
-        <w:t>Model.uml</w:t>
+        <w:t>webapps</w:t>
       </w:r>
       <w:proofErr w:type="spellEnd"/>
       <w:r>
         <w:rPr>
           <w:b/>
         </w:rPr>
-        <w:t>:</w:t>
-      </w:r>
-    </w:p>
-    <w:p>
+        <w:t xml:space="preserve"> folder </w:t>
+      </w:r>
+    </w:p>
+    <w:p>
+      <w:r>
+        <w:t>Example: C:\Apache\Tomcat\webapps\ClubUMLSpring2013</w:t>
+      </w:r>
+      <w:r>
+        <w:rPr>
+          <w:noProof/>
+          <w:lang w:eastAsia="zh-CN"/>
+        </w:rPr>
+        <w:drawing>
+          <wp:inline distT="0" distB="0" distL="0" distR="0" wp14:anchorId="5BC01A3B" wp14:editId="73BB4104">
+            <wp:extent cx="5484018" cy="4057650"/>
+            <wp:effectExtent l="0" t="0" r="2540" b="0"/>
+            <wp:docPr id="2" name="图片 2"/>
+            <wp:cNvGraphicFramePr>
+              <a:graphicFrameLocks xmlns:a="http://schemas.openxmlformats.org/drawingml/2006/main" noChangeAspect="1"/>
+            </wp:cNvGraphicFramePr>
+            <a:graphic xmlns:a="http://schemas.openxmlformats.org/drawingml/2006/main">
+              <a:graphicData uri="http://schemas.openxmlformats.org/drawingml/2006/picture">
+                <pic:pic xmlns:pic="http://schemas.openxmlformats.org/drawingml/2006/picture">
+                  <pic:nvPicPr>
+                    <pic:cNvPr id="0" name=""/>
+                    <pic:cNvPicPr/>
+                  </pic:nvPicPr>
+                  <pic:blipFill>
+                    <a:blip r:embed="rId41"/>
+                    <a:stretch>
+                      <a:fillRect/>
+                    </a:stretch>
+                  </pic:blipFill>
+                  <pic:spPr>
+                    <a:xfrm>
+                      <a:off x="0" y="0"/>
+                      <a:ext cx="5486400" cy="4059412"/>
+                    </a:xfrm>
+                    <a:prstGeom prst="rect">
+                      <a:avLst/>
+                    </a:prstGeom>
+                  </pic:spPr>
+                </pic:pic>
+              </a:graphicData>
+            </a:graphic>
+          </wp:inline>
+        </w:drawing>
+      </w:r>
+    </w:p>
+    <w:p>
+      <w:r>
+        <w:t xml:space="preserve">Now </w:t>
+      </w:r>
       <w:proofErr w:type="gramStart"/>
       <w:r>
-        <w:t>&lt;?xml</w:t>
+        <w:t>the uploads</w:t>
       </w:r>
       <w:proofErr w:type="gramEnd"/>
       <w:r>
-        <w:t xml:space="preserve"> version="1.0" encoding="UTF-8"?&gt;</w:t>
-      </w:r>
-    </w:p>
-    <w:p>
-      <w:r>
-        <w:t>&lt;</w:t>
+        <w:t xml:space="preserve"> folder should be empty:</w:t>
+      </w:r>
+    </w:p>
+    <w:p>
+      <w:r>
+        <w:rPr>
+          <w:noProof/>
+          <w:lang w:eastAsia="zh-CN"/>
+        </w:rPr>
+        <w:drawing>
+          <wp:inline distT="0" distB="0" distL="0" distR="0" wp14:anchorId="6560643F" wp14:editId="3DF2A3AC">
+            <wp:extent cx="5486400" cy="2943225"/>
+            <wp:effectExtent l="0" t="0" r="0" b="9525"/>
+            <wp:docPr id="3" name="图片 3"/>
+            <wp:cNvGraphicFramePr>
+              <a:graphicFrameLocks xmlns:a="http://schemas.openxmlformats.org/drawingml/2006/main" noChangeAspect="1"/>
+            </wp:cNvGraphicFramePr>
+            <a:graphic xmlns:a="http://schemas.openxmlformats.org/drawingml/2006/main">
+              <a:graphicData uri="http://schemas.openxmlformats.org/drawingml/2006/picture">
+                <pic:pic xmlns:pic="http://schemas.openxmlformats.org/drawingml/2006/picture">
+                  <pic:nvPicPr>
+                    <pic:cNvPr id="0" name=""/>
+                    <pic:cNvPicPr/>
+                  </pic:nvPicPr>
+                  <pic:blipFill>
+                    <a:blip r:embed="rId42"/>
+                    <a:stretch>
+                      <a:fillRect/>
+                    </a:stretch>
+                  </pic:blipFill>
+                  <pic:spPr>
+                    <a:xfrm>
+                      <a:off x="0" y="0"/>
+                      <a:ext cx="5486400" cy="2943225"/>
+                    </a:xfrm>
+                    <a:prstGeom prst="rect">
+                      <a:avLst/>
+                    </a:prstGeom>
+                  </pic:spPr>
+                </pic:pic>
+              </a:graphicData>
+            </a:graphic>
+          </wp:inline>
+        </w:drawing>
+      </w:r>
+    </w:p>
+    <w:p>
+      <w:pPr>
+        <w:rPr>
+          <w:b/>
+        </w:rPr>
+      </w:pPr>
+      <w:r>
+        <w:rPr>
+          <w:b/>
+        </w:rPr>
+        <w:lastRenderedPageBreak/>
+        <w:t xml:space="preserve">Step 3: </w:t>
+      </w:r>
+      <w:r>
+        <w:rPr>
+          <w:b/>
+        </w:rPr>
+        <w:t>Upload Papyrus files and Click upload button</w:t>
+      </w:r>
+    </w:p>
+    <w:p>
+      <w:r>
+        <w:t xml:space="preserve">Choose XMI </w:t>
+      </w:r>
+      <w:proofErr w:type="gramStart"/>
+      <w:r>
+        <w:t>type,</w:t>
+      </w:r>
+      <w:proofErr w:type="gramEnd"/>
+      <w:r>
+        <w:t xml:space="preserve"> upload .di, .notation and .</w:t>
       </w:r>
       <w:proofErr w:type="spellStart"/>
       <w:r>
         <w:t>uml</w:t>
       </w:r>
+      <w:proofErr w:type="spellEnd"/>
+      <w:r>
+        <w:t xml:space="preserve"> files</w:t>
+      </w:r>
+    </w:p>
+    <w:p>
+      <w:r>
+        <w:rPr>
+          <w:noProof/>
+          <w:lang w:eastAsia="zh-CN"/>
+        </w:rPr>
+        <mc:AlternateContent>
+          <mc:Choice Requires="wps">
+            <w:drawing>
+              <wp:anchor distT="0" distB="0" distL="114300" distR="114300" simplePos="0" relativeHeight="251687424" behindDoc="0" locked="0" layoutInCell="1" allowOverlap="1" wp14:anchorId="38C48C1A" wp14:editId="673F80C2">
+                <wp:simplePos x="0" y="0"/>
+                <wp:positionH relativeFrom="column">
+                  <wp:posOffset>2933700</wp:posOffset>
+                </wp:positionH>
+                <wp:positionV relativeFrom="paragraph">
+                  <wp:posOffset>972185</wp:posOffset>
+                </wp:positionV>
+                <wp:extent cx="3048000" cy="990600"/>
+                <wp:effectExtent l="0" t="0" r="19050" b="19050"/>
+                <wp:wrapNone/>
+                <wp:docPr id="11" name="矩形 11"/>
+                <wp:cNvGraphicFramePr/>
+                <a:graphic xmlns:a="http://schemas.openxmlformats.org/drawingml/2006/main">
+                  <a:graphicData uri="http://schemas.microsoft.com/office/word/2010/wordprocessingShape">
+                    <wps:wsp>
+                      <wps:cNvSpPr/>
+                      <wps:spPr>
+                        <a:xfrm>
+                          <a:off x="0" y="0"/>
+                          <a:ext cx="3048000" cy="990600"/>
+                        </a:xfrm>
+                        <a:prstGeom prst="rect">
+                          <a:avLst/>
+                        </a:prstGeom>
+                        <a:noFill/>
+                        <a:ln>
+                          <a:solidFill>
+                            <a:srgbClr val="FF0000"/>
+                          </a:solidFill>
+                        </a:ln>
+                      </wps:spPr>
+                      <wps:style>
+                        <a:lnRef idx="2">
+                          <a:schemeClr val="accent1">
+                            <a:shade val="50000"/>
+                          </a:schemeClr>
+                        </a:lnRef>
+                        <a:fillRef idx="1">
+                          <a:schemeClr val="accent1"/>
+                        </a:fillRef>
+                        <a:effectRef idx="0">
+                          <a:schemeClr val="accent1"/>
+                        </a:effectRef>
+                        <a:fontRef idx="minor">
+                          <a:schemeClr val="lt1"/>
+                        </a:fontRef>
+                      </wps:style>
+                      <wps:bodyPr rot="0" spcFirstLastPara="0" vertOverflow="overflow" horzOverflow="overflow" vert="horz" wrap="square" lIns="91440" tIns="45720" rIns="91440" bIns="45720" numCol="1" spcCol="0" rtlCol="0" fromWordArt="0" anchor="ctr" anchorCtr="0" forceAA="0" compatLnSpc="1">
+                        <a:prstTxWarp prst="textNoShape">
+                          <a:avLst/>
+                        </a:prstTxWarp>
+                        <a:noAutofit/>
+                      </wps:bodyPr>
+                    </wps:wsp>
+                  </a:graphicData>
+                </a:graphic>
+                <wp14:sizeRelH relativeFrom="margin">
+                  <wp14:pctWidth>0</wp14:pctWidth>
+                </wp14:sizeRelH>
+                <wp14:sizeRelV relativeFrom="margin">
+                  <wp14:pctHeight>0</wp14:pctHeight>
+                </wp14:sizeRelV>
+              </wp:anchor>
+            </w:drawing>
+          </mc:Choice>
+          <mc:Fallback>
+            <w:pict>
+              <v:rect id="矩形 11" o:spid="_x0000_s1026" style="position:absolute;margin-left:231pt;margin-top:76.55pt;width:240pt;height:78pt;z-index:251687424;visibility:visible;mso-wrap-style:square;mso-width-percent:0;mso-height-percent:0;mso-wrap-distance-left:9pt;mso-wrap-distance-top:0;mso-wrap-distance-right:9pt;mso-wrap-distance-bottom:0;mso-position-horizontal:absolute;mso-position-horizontal-relative:text;mso-position-vertical:absolute;mso-position-vertical-relative:text;mso-width-percent:0;mso-height-percent:0;mso-width-relative:margin;mso-height-relative:margin;v-text-anchor:middle" o:gfxdata="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" filled="f" strokecolor="red" strokeweight="2pt"/>
+            </w:pict>
+          </mc:Fallback>
+        </mc:AlternateContent>
+      </w:r>
+      <w:r>
+        <w:rPr>
+          <w:noProof/>
+          <w:lang w:eastAsia="zh-CN"/>
+        </w:rPr>
+        <w:drawing>
+          <wp:inline distT="0" distB="0" distL="0" distR="0" wp14:anchorId="02A008FD" wp14:editId="2E270F75">
+            <wp:extent cx="5922976" cy="4114800"/>
+            <wp:effectExtent l="0" t="0" r="1905" b="0"/>
+            <wp:docPr id="8" name="图片 8"/>
+            <wp:cNvGraphicFramePr>
+              <a:graphicFrameLocks xmlns:a="http://schemas.openxmlformats.org/drawingml/2006/main" noChangeAspect="1"/>
+            </wp:cNvGraphicFramePr>
+            <a:graphic xmlns:a="http://schemas.openxmlformats.org/drawingml/2006/main">
+              <a:graphicData uri="http://schemas.openxmlformats.org/drawingml/2006/picture">
+                <pic:pic xmlns:pic="http://schemas.openxmlformats.org/drawingml/2006/picture">
+                  <pic:nvPicPr>
+                    <pic:cNvPr id="0" name=""/>
+                    <pic:cNvPicPr/>
+                  </pic:nvPicPr>
+                  <pic:blipFill>
+                    <a:blip r:embed="rId43"/>
+                    <a:stretch>
+                      <a:fillRect/>
+                    </a:stretch>
+                  </pic:blipFill>
+                  <pic:spPr>
+                    <a:xfrm>
+                      <a:off x="0" y="0"/>
+                      <a:ext cx="5925313" cy="4116423"/>
+                    </a:xfrm>
+                    <a:prstGeom prst="rect">
+                      <a:avLst/>
+                    </a:prstGeom>
+                  </pic:spPr>
+                </pic:pic>
+              </a:graphicData>
+            </a:graphic>
+          </wp:inline>
+        </w:drawing>
+      </w:r>
+    </w:p>
+    <w:p>
+      <w:r>
+        <w:t>Step 3: Check .bat file</w:t>
+      </w:r>
+    </w:p>
+    <w:p>
+      <w:r>
+        <w:t>Test.bat file is the one generated to contain the pic2plot command line.</w:t>
+      </w:r>
+    </w:p>
+    <w:p>
+      <w:r>
+        <w:rPr>
+          <w:noProof/>
+          <w:lang w:eastAsia="zh-CN"/>
+        </w:rPr>
+        <w:drawing>
+          <wp:inline distT="0" distB="0" distL="0" distR="0" wp14:anchorId="6F763612" wp14:editId="25054AE6">
+            <wp:extent cx="5848350" cy="2447925"/>
+            <wp:effectExtent l="0" t="0" r="0" b="9525"/>
+            <wp:docPr id="17" name="图片 17"/>
+            <wp:cNvGraphicFramePr>
+              <a:graphicFrameLocks xmlns:a="http://schemas.openxmlformats.org/drawingml/2006/main" noChangeAspect="1"/>
+            </wp:cNvGraphicFramePr>
+            <a:graphic xmlns:a="http://schemas.openxmlformats.org/drawingml/2006/main">
+              <a:graphicData uri="http://schemas.openxmlformats.org/drawingml/2006/picture">
+                <pic:pic xmlns:pic="http://schemas.openxmlformats.org/drawingml/2006/picture">
+                  <pic:nvPicPr>
+                    <pic:cNvPr id="0" name=""/>
+                    <pic:cNvPicPr/>
+                  </pic:nvPicPr>
+                  <pic:blipFill>
+                    <a:blip r:embed="rId44"/>
+                    <a:stretch>
+                      <a:fillRect/>
+                    </a:stretch>
+                  </pic:blipFill>
+                  <pic:spPr>
+                    <a:xfrm>
+                      <a:off x="0" y="0"/>
+                      <a:ext cx="5871827" cy="2457752"/>
+                    </a:xfrm>
+                    <a:prstGeom prst="rect">
+                      <a:avLst/>
+                    </a:prstGeom>
+                  </pic:spPr>
+                </pic:pic>
+              </a:graphicData>
+            </a:graphic>
+          </wp:inline>
+        </w:drawing>
+      </w:r>
+    </w:p>
+    <w:p>
+      <w:pPr>
+        <w:rPr>
+          <w:b/>
+        </w:rPr>
+      </w:pPr>
+      <w:r>
+        <w:rPr>
+          <w:b/>
+        </w:rPr>
+        <w:lastRenderedPageBreak/>
+        <w:t xml:space="preserve">Step </w:t>
+      </w:r>
+      <w:r>
+        <w:rPr>
+          <w:b/>
+        </w:rPr>
+        <w:t>4</w:t>
+      </w:r>
+      <w:r>
+        <w:rPr>
+          <w:b/>
+        </w:rPr>
+        <w:t xml:space="preserve">: </w:t>
+      </w:r>
+      <w:r>
+        <w:rPr>
+          <w:b/>
+        </w:rPr>
+        <w:t>Check generated results</w:t>
+      </w:r>
+    </w:p>
+    <w:p>
+      <w:r>
+        <w:t>Check tomcat -&gt; ClubumlSpring2013 -&gt; uploads folder, there should be a newly generated folder</w:t>
+      </w:r>
+    </w:p>
+    <w:p>
+      <w:r>
+        <w:rPr>
+          <w:noProof/>
+          <w:lang w:eastAsia="zh-CN"/>
+        </w:rPr>
+        <w:drawing>
+          <wp:inline distT="0" distB="0" distL="0" distR="0" wp14:anchorId="19771643" wp14:editId="29E42870">
+            <wp:extent cx="5971114" cy="2419350"/>
+            <wp:effectExtent l="0" t="0" r="0" b="0"/>
+            <wp:docPr id="12" name="图片 12"/>
+            <wp:cNvGraphicFramePr>
+              <a:graphicFrameLocks xmlns:a="http://schemas.openxmlformats.org/drawingml/2006/main" noChangeAspect="1"/>
+            </wp:cNvGraphicFramePr>
+            <a:graphic xmlns:a="http://schemas.openxmlformats.org/drawingml/2006/main">
+              <a:graphicData uri="http://schemas.openxmlformats.org/drawingml/2006/picture">
+                <pic:pic xmlns:pic="http://schemas.openxmlformats.org/drawingml/2006/picture">
+                  <pic:nvPicPr>
+                    <pic:cNvPr id="0" name=""/>
+                    <pic:cNvPicPr/>
+                  </pic:nvPicPr>
+                  <pic:blipFill>
+                    <a:blip r:embed="rId45"/>
+                    <a:stretch>
+                      <a:fillRect/>
+                    </a:stretch>
+                  </pic:blipFill>
+                  <pic:spPr>
+                    <a:xfrm>
+                      <a:off x="0" y="0"/>
+                      <a:ext cx="5978769" cy="2422452"/>
+                    </a:xfrm>
+                    <a:prstGeom prst="rect">
+                      <a:avLst/>
+                    </a:prstGeom>
+                  </pic:spPr>
+                </pic:pic>
+              </a:graphicData>
+            </a:graphic>
+          </wp:inline>
+        </w:drawing>
+      </w:r>
+    </w:p>
+    <w:p>
+      <w:r>
+        <w:t>Open the folder:</w:t>
+      </w:r>
+    </w:p>
+    <w:p>
+      <w:r>
+        <w:rPr>
+          <w:noProof/>
+          <w:lang w:eastAsia="zh-CN"/>
+        </w:rPr>
+        <w:drawing>
+          <wp:inline distT="0" distB="0" distL="0" distR="0" wp14:anchorId="45FC22DE" wp14:editId="2E3C9B17">
+            <wp:extent cx="5923128" cy="3343275"/>
+            <wp:effectExtent l="0" t="0" r="1905" b="0"/>
+            <wp:docPr id="13" name="图片 13"/>
+            <wp:cNvGraphicFramePr>
+              <a:graphicFrameLocks xmlns:a="http://schemas.openxmlformats.org/drawingml/2006/main" noChangeAspect="1"/>
+            </wp:cNvGraphicFramePr>
+            <a:graphic xmlns:a="http://schemas.openxmlformats.org/drawingml/2006/main">
+              <a:graphicData uri="http://schemas.openxmlformats.org/drawingml/2006/picture">
+                <pic:pic xmlns:pic="http://schemas.openxmlformats.org/drawingml/2006/picture">
+                  <pic:nvPicPr>
+                    <pic:cNvPr id="0" name=""/>
+                    <pic:cNvPicPr/>
+                  </pic:nvPicPr>
+                  <pic:blipFill>
+                    <a:blip r:embed="rId46"/>
+                    <a:stretch>
+                      <a:fillRect/>
+                    </a:stretch>
+                  </pic:blipFill>
+                  <pic:spPr>
+                    <a:xfrm>
+                      <a:off x="0" y="0"/>
+                      <a:ext cx="5923128" cy="3343275"/>
+                    </a:xfrm>
+                    <a:prstGeom prst="rect">
+                      <a:avLst/>
+                    </a:prstGeom>
+                  </pic:spPr>
+                </pic:pic>
+              </a:graphicData>
+            </a:graphic>
+          </wp:inline>
+        </w:drawing>
+      </w:r>
+    </w:p>
+    <w:p>
+      <w:r>
+        <w:t xml:space="preserve">Here </w:t>
+      </w:r>
+      <w:proofErr w:type="spellStart"/>
+      <w:r>
+        <w:t>model.di</w:t>
+      </w:r>
+      <w:proofErr w:type="spellEnd"/>
+      <w:r>
+        <w:t xml:space="preserve">, </w:t>
+      </w:r>
+      <w:proofErr w:type="spellStart"/>
+      <w:r>
+        <w:t>model.notation</w:t>
+      </w:r>
+      <w:proofErr w:type="spellEnd"/>
+      <w:r>
+        <w:t xml:space="preserve"> and </w:t>
+      </w:r>
+      <w:proofErr w:type="spellStart"/>
+      <w:r>
+        <w:t>model.uml</w:t>
+      </w:r>
+      <w:proofErr w:type="spellEnd"/>
+      <w:r>
+        <w:t xml:space="preserve"> files are the ones that have been uploaded. </w:t>
+      </w:r>
+    </w:p>
+    <w:p/>
+    <w:p/>
+    <w:p/>
+    <w:p>
       <w:proofErr w:type="gramStart"/>
       <w:r>
-        <w:t>:Model</w:t>
+        <w:lastRenderedPageBreak/>
+        <w:t>model.uml.pic</w:t>
+      </w:r>
+      <w:proofErr w:type="gramEnd"/>
+      <w:r>
+        <w:t xml:space="preserve"> file is the generated .pic file</w:t>
+      </w:r>
+    </w:p>
+    <w:p>
+      <w:r>
+        <w:rPr>
+          <w:noProof/>
+          <w:lang w:eastAsia="zh-CN"/>
+        </w:rPr>
+        <w:drawing>
+          <wp:inline distT="0" distB="0" distL="0" distR="0" wp14:anchorId="255B648E" wp14:editId="6B55E973">
+            <wp:extent cx="5924550" cy="2984903"/>
+            <wp:effectExtent l="0" t="0" r="0" b="6350"/>
+            <wp:docPr id="14" name="图片 14"/>
+            <wp:cNvGraphicFramePr>
+              <a:graphicFrameLocks xmlns:a="http://schemas.openxmlformats.org/drawingml/2006/main" noChangeAspect="1"/>
+            </wp:cNvGraphicFramePr>
+            <a:graphic xmlns:a="http://schemas.openxmlformats.org/drawingml/2006/main">
+              <a:graphicData uri="http://schemas.openxmlformats.org/drawingml/2006/picture">
+                <pic:pic xmlns:pic="http://schemas.openxmlformats.org/drawingml/2006/picture">
+                  <pic:nvPicPr>
+                    <pic:cNvPr id="0" name=""/>
+                    <pic:cNvPicPr/>
+                  </pic:nvPicPr>
+                  <pic:blipFill>
+                    <a:blip r:embed="rId47"/>
+                    <a:stretch>
+                      <a:fillRect/>
+                    </a:stretch>
+                  </pic:blipFill>
+                  <pic:spPr>
+                    <a:xfrm>
+                      <a:off x="0" y="0"/>
+                      <a:ext cx="5928636" cy="2986962"/>
+                    </a:xfrm>
+                    <a:prstGeom prst="rect">
+                      <a:avLst/>
+                    </a:prstGeom>
+                  </pic:spPr>
+                </pic:pic>
+              </a:graphicData>
+            </a:graphic>
+          </wp:inline>
+        </w:drawing>
+      </w:r>
+    </w:p>
+    <w:p>
+      <w:r>
+        <w:t>Sequence_diagram_model.uml.png file is the generated .</w:t>
+      </w:r>
+      <w:proofErr w:type="spellStart"/>
+      <w:r>
+        <w:t>png</w:t>
       </w:r>
       <w:proofErr w:type="spellEnd"/>
-      <w:proofErr w:type="gramEnd"/>
-      <w:r>
-        <w:t xml:space="preserve"> </w:t>
-      </w:r>
-      <w:proofErr w:type="spellStart"/>
-      <w:r>
-        <w:t>xmi:version</w:t>
-      </w:r>
-      <w:proofErr w:type="spellEnd"/>
-      <w:r>
-        <w:t xml:space="preserve">="20110701" </w:t>
-      </w:r>
-      <w:proofErr w:type="spellStart"/>
-      <w:r>
-        <w:t>xmlns:xmi</w:t>
-      </w:r>
-      <w:proofErr w:type="spellEnd"/>
-      <w:r>
-        <w:t xml:space="preserve">="http://www.omg.org/spec/XMI/20110701" </w:t>
-      </w:r>
-      <w:proofErr w:type="spellStart"/>
-      <w:r>
-        <w:t>xmlns:uml</w:t>
-      </w:r>
-      <w:proofErr w:type="spellEnd"/>
-      <w:r>
-        <w:t xml:space="preserve">="http://www.eclipse.org/uml2/4.0.0/UML" </w:t>
-      </w:r>
-      <w:proofErr w:type="spellStart"/>
-      <w:r>
-        <w:t>xmi:id</w:t>
-      </w:r>
-      <w:proofErr w:type="spellEnd"/>
-      <w:r>
-        <w:t>="_B0AHIJsDEeKmabE7ZnP0Uw" name="model"&gt;</w:t>
-      </w:r>
-    </w:p>
-    <w:p>
-      <w:r>
-        <w:t xml:space="preserve">  &lt;</w:t>
-      </w:r>
-      <w:proofErr w:type="spellStart"/>
-      <w:r>
-        <w:t>packagedElement</w:t>
-      </w:r>
-      <w:proofErr w:type="spellEnd"/>
-      <w:r>
-        <w:t xml:space="preserve"> </w:t>
-      </w:r>
-      <w:proofErr w:type="spellStart"/>
-      <w:r>
-        <w:t>xmi</w:t>
-      </w:r>
-      <w:proofErr w:type="gramStart"/>
-      <w:r>
-        <w:t>:type</w:t>
-      </w:r>
-      <w:proofErr w:type="spellEnd"/>
-      <w:proofErr w:type="gramEnd"/>
-      <w:r>
-        <w:t>="</w:t>
-      </w:r>
-      <w:proofErr w:type="spellStart"/>
-      <w:r>
-        <w:t>uml:Interaction</w:t>
-      </w:r>
-      <w:proofErr w:type="spellEnd"/>
-      <w:r>
-        <w:t xml:space="preserve">" </w:t>
-      </w:r>
-      <w:proofErr w:type="spellStart"/>
-      <w:r>
-        <w:t>xmi:id</w:t>
-      </w:r>
-      <w:proofErr w:type="spellEnd"/>
-      <w:r>
-        <w:t>="_B0AuMJsDEeKmabE7ZnP0Uw" name="Interaction1"&gt;</w:t>
-      </w:r>
-    </w:p>
-    <w:p>
-      <w:r>
-        <w:t xml:space="preserve">    &lt;fragment </w:t>
-      </w:r>
-      <w:proofErr w:type="spellStart"/>
-      <w:r>
-        <w:t>xmi</w:t>
-      </w:r>
-      <w:proofErr w:type="gramStart"/>
-      <w:r>
-        <w:t>:type</w:t>
-      </w:r>
-      <w:proofErr w:type="spellEnd"/>
-      <w:proofErr w:type="gramEnd"/>
-      <w:r>
-        <w:t>="</w:t>
-      </w:r>
-      <w:proofErr w:type="spellStart"/>
-      <w:r>
-        <w:t>uml:ExecutionOccurrenceSpecification</w:t>
-      </w:r>
-      <w:proofErr w:type="spellEnd"/>
-      <w:r>
-        <w:t xml:space="preserve">" </w:t>
-      </w:r>
-      <w:proofErr w:type="spellStart"/>
-      <w:r>
-        <w:t>xmi:id</w:t>
-      </w:r>
-      <w:proofErr w:type="spellEnd"/>
-      <w:r>
-        <w:t>="_E1_RcJsDEeKmabE7ZnP0Uw" name="</w:t>
-      </w:r>
-      <w:proofErr w:type="spellStart"/>
-      <w:r>
-        <w:t>ActionExecSpecStart</w:t>
-      </w:r>
-      <w:proofErr w:type="spellEnd"/>
-      <w:r>
-        <w:t>" covered="_CcZj4JsDEeKmabE7ZnP0Uw" execution="_E1_RcZsDEeKmabE7ZnP0Uw"/&gt;</w:t>
-      </w:r>
-    </w:p>
-    <w:p>
-      <w:r>
-        <w:t xml:space="preserve">    &lt;fragment </w:t>
-      </w:r>
-      <w:proofErr w:type="spellStart"/>
-      <w:r>
-        <w:t>xmi</w:t>
-      </w:r>
-      <w:proofErr w:type="gramStart"/>
-      <w:r>
-        <w:t>:type</w:t>
-      </w:r>
-      <w:proofErr w:type="spellEnd"/>
-      <w:proofErr w:type="gramEnd"/>
-      <w:r>
-        <w:t>="</w:t>
-      </w:r>
-      <w:proofErr w:type="spellStart"/>
-      <w:r>
-        <w:t>uml:ActionExecutionSpecification</w:t>
-      </w:r>
-      <w:proofErr w:type="spellEnd"/>
-      <w:r>
-        <w:t xml:space="preserve">" </w:t>
-      </w:r>
-      <w:proofErr w:type="spellStart"/>
-      <w:r>
-        <w:t>xmi:id</w:t>
-      </w:r>
-      <w:proofErr w:type="spellEnd"/>
-      <w:r>
-        <w:t>="_E1_RcZsDEeKmabE7ZnP0Uw" name="</w:t>
-      </w:r>
-      <w:proofErr w:type="spellStart"/>
-      <w:r>
-        <w:t>ActionExecSpec</w:t>
-      </w:r>
-      <w:proofErr w:type="spellEnd"/>
-      <w:r>
-        <w:t>" covered="_CcZj4JsDEeKmabE7ZnP0Uw" finish="_E1_RcpsDEeKmabE7ZnP0Uw" start="_E1_RcJsDEeKmabE7ZnP0Uw"/&gt;</w:t>
-      </w:r>
-    </w:p>
-    <w:p>
-      <w:r>
-        <w:t xml:space="preserve">    &lt;fragment </w:t>
-      </w:r>
-      <w:proofErr w:type="spellStart"/>
-      <w:r>
-        <w:t>xmi</w:t>
-      </w:r>
-      <w:proofErr w:type="gramStart"/>
-      <w:r>
-        <w:t>:type</w:t>
-      </w:r>
-      <w:proofErr w:type="spellEnd"/>
-      <w:proofErr w:type="gramEnd"/>
-      <w:r>
-        <w:t>="</w:t>
-      </w:r>
-      <w:proofErr w:type="spellStart"/>
-      <w:r>
-        <w:t>uml:MessageOccurrenceSpecification</w:t>
-      </w:r>
-      <w:proofErr w:type="spellEnd"/>
-      <w:r>
-        <w:t xml:space="preserve">" </w:t>
-      </w:r>
-      <w:proofErr w:type="spellStart"/>
-      <w:r>
-        <w:t>xmi:id</w:t>
-      </w:r>
-      <w:proofErr w:type="spellEnd"/>
-      <w:r>
-        <w:t>="_HozXUJsDEeKmabE7ZnP0Uw" name="</w:t>
-      </w:r>
-      <w:proofErr w:type="spellStart"/>
-      <w:r>
-        <w:t>MessageSend</w:t>
-      </w:r>
-      <w:proofErr w:type="spellEnd"/>
-      <w:r>
-        <w:t>" covered="_CcZj4JsDEeKmabE7ZnP0Uw" message="_HoywQJsDEeKmabE7ZnP0Uw"/&gt;</w:t>
-      </w:r>
-    </w:p>
-    <w:p>
-      <w:r>
-        <w:lastRenderedPageBreak/>
-        <w:t xml:space="preserve">    &lt;fragment </w:t>
-      </w:r>
-      <w:proofErr w:type="spellStart"/>
-      <w:r>
-        <w:t>xmi</w:t>
-      </w:r>
-      <w:proofErr w:type="gramStart"/>
-      <w:r>
-        <w:t>:type</w:t>
-      </w:r>
-      <w:proofErr w:type="spellEnd"/>
-      <w:proofErr w:type="gramEnd"/>
-      <w:r>
-        <w:t>="</w:t>
-      </w:r>
-      <w:proofErr w:type="spellStart"/>
-      <w:r>
-        <w:t>uml:ExecutionOccurrenceSpecification</w:t>
-      </w:r>
-      <w:proofErr w:type="spellEnd"/>
-      <w:r>
-        <w:t xml:space="preserve">" </w:t>
-      </w:r>
-      <w:proofErr w:type="spellStart"/>
-      <w:r>
-        <w:t>xmi:id</w:t>
-      </w:r>
-      <w:proofErr w:type="spellEnd"/>
-      <w:r>
-        <w:t>="_E1_RcpsDEeKmabE7ZnP0Uw" name="</w:t>
-      </w:r>
-      <w:proofErr w:type="spellStart"/>
-      <w:r>
-        <w:t>ActionExecSpecFinish</w:t>
-      </w:r>
-      <w:proofErr w:type="spellEnd"/>
-      <w:r>
-        <w:t>" covered="_CcZj4JsDEeKmabE7ZnP0Uw" execution="_E1_RcZsDEeKmabE7ZnP0Uw"/&gt;</w:t>
-      </w:r>
-    </w:p>
-    <w:p>
-      <w:r>
-        <w:t xml:space="preserve">    &lt;fragment </w:t>
-      </w:r>
-      <w:proofErr w:type="spellStart"/>
-      <w:r>
-        <w:t>xmi</w:t>
-      </w:r>
-      <w:proofErr w:type="gramStart"/>
-      <w:r>
-        <w:t>:type</w:t>
-      </w:r>
-      <w:proofErr w:type="spellEnd"/>
-      <w:proofErr w:type="gramEnd"/>
-      <w:r>
-        <w:t>="</w:t>
-      </w:r>
-      <w:proofErr w:type="spellStart"/>
-      <w:r>
-        <w:t>uml:MessageOccurrenceSpecification</w:t>
-      </w:r>
-      <w:proofErr w:type="spellEnd"/>
-      <w:r>
-        <w:t xml:space="preserve">" </w:t>
-      </w:r>
-      <w:proofErr w:type="spellStart"/>
-      <w:r>
-        <w:t>xmi:id</w:t>
-      </w:r>
-      <w:proofErr w:type="spellEnd"/>
-      <w:r>
-        <w:t>="_Hoz-YJsDEeKmabE7ZnP0Uw" name="</w:t>
-      </w:r>
-      <w:proofErr w:type="spellStart"/>
-      <w:r>
-        <w:t>MessageRecv</w:t>
-      </w:r>
-      <w:proofErr w:type="spellEnd"/>
-      <w:r>
-        <w:t>" covered="_DkqMcJsDEeKmabE7ZnP0Uw" message="_HoywQJsDEeKmabE7ZnP0Uw"/&gt;</w:t>
-      </w:r>
-    </w:p>
-    <w:p>
-      <w:r>
-        <w:t xml:space="preserve">    &lt;fragment </w:t>
-      </w:r>
-      <w:proofErr w:type="spellStart"/>
-      <w:r>
-        <w:t>xmi</w:t>
-      </w:r>
-      <w:proofErr w:type="gramStart"/>
-      <w:r>
-        <w:t>:type</w:t>
-      </w:r>
-      <w:proofErr w:type="spellEnd"/>
-      <w:proofErr w:type="gramEnd"/>
-      <w:r>
-        <w:t>="</w:t>
-      </w:r>
-      <w:proofErr w:type="spellStart"/>
-      <w:r>
-        <w:t>uml:ExecutionOccurrenceSpecification</w:t>
-      </w:r>
-      <w:proofErr w:type="spellEnd"/>
-      <w:r>
-        <w:t xml:space="preserve">" </w:t>
-      </w:r>
-      <w:proofErr w:type="spellStart"/>
-      <w:r>
-        <w:t>xmi:id</w:t>
-      </w:r>
-      <w:proofErr w:type="spellEnd"/>
-      <w:r>
-        <w:t>="_GC6XkJsDEeKmabE7ZnP0Uw" name="ActionExecSpec0Start" covered="_DkqMcJsDEeKmabE7ZnP0Uw" execution="_GC6-oJsDEeKmabE7ZnP0Uw"/&gt;</w:t>
-      </w:r>
-    </w:p>
-    <w:p>
-      <w:r>
-        <w:t xml:space="preserve">    &lt;fragment </w:t>
-      </w:r>
-      <w:proofErr w:type="spellStart"/>
-      <w:r>
-        <w:t>xmi</w:t>
-      </w:r>
-      <w:proofErr w:type="gramStart"/>
-      <w:r>
-        <w:t>:type</w:t>
-      </w:r>
-      <w:proofErr w:type="spellEnd"/>
-      <w:proofErr w:type="gramEnd"/>
-      <w:r>
-        <w:t>="</w:t>
-      </w:r>
-      <w:proofErr w:type="spellStart"/>
-      <w:r>
-        <w:t>uml:ActionExecutionSpecification</w:t>
-      </w:r>
-      <w:proofErr w:type="spellEnd"/>
-      <w:r>
-        <w:t xml:space="preserve">" </w:t>
-      </w:r>
-      <w:proofErr w:type="spellStart"/>
-      <w:r>
-        <w:t>xmi:id</w:t>
-      </w:r>
-      <w:proofErr w:type="spellEnd"/>
-      <w:r>
-        <w:t>="_GC6-oJsDEeKmabE7ZnP0Uw" name="ActionExecSpec0" covered="_DkqMcJsDEeKmabE7ZnP0Uw" finish="_GC6-oZsDEeKmabE7ZnP0Uw" start="_GC6XkJsDEeKmabE7ZnP0Uw"/&gt;</w:t>
-      </w:r>
-    </w:p>
-    <w:p>
-      <w:r>
-        <w:t xml:space="preserve">    &lt;fragment </w:t>
-      </w:r>
-      <w:proofErr w:type="spellStart"/>
-      <w:r>
-        <w:t>xmi</w:t>
-      </w:r>
-      <w:proofErr w:type="gramStart"/>
-      <w:r>
-        <w:t>:type</w:t>
-      </w:r>
-      <w:proofErr w:type="spellEnd"/>
-      <w:proofErr w:type="gramEnd"/>
-      <w:r>
-        <w:t>="</w:t>
-      </w:r>
-      <w:proofErr w:type="spellStart"/>
-      <w:r>
-        <w:t>uml:ExecutionOccurrenceSpecification</w:t>
-      </w:r>
-      <w:proofErr w:type="spellEnd"/>
-      <w:r>
-        <w:t xml:space="preserve">" </w:t>
-      </w:r>
-      <w:proofErr w:type="spellStart"/>
-      <w:r>
-        <w:t>xmi:id</w:t>
-      </w:r>
-      <w:proofErr w:type="spellEnd"/>
-      <w:r>
-        <w:t>="_GC6-oZsDEeKmabE7ZnP0Uw" name="ActionExecSpec0Finish" covered="_DkqMcJsDEeKmabE7ZnP0Uw" execution="_GC6-oJsDEeKmabE7ZnP0Uw"/&gt;</w:t>
-      </w:r>
-    </w:p>
-    <w:p>
-      <w:r>
-        <w:t xml:space="preserve">    &lt;lifeline </w:t>
-      </w:r>
-      <w:proofErr w:type="spellStart"/>
-      <w:r>
-        <w:t>xmi</w:t>
-      </w:r>
-      <w:proofErr w:type="gramStart"/>
-      <w:r>
-        <w:t>:id</w:t>
-      </w:r>
-      <w:proofErr w:type="spellEnd"/>
-      <w:proofErr w:type="gramEnd"/>
-      <w:r>
-        <w:t>="_CcZj4JsDEeKmabE7ZnP0Uw" name="</w:t>
-      </w:r>
-      <w:proofErr w:type="spellStart"/>
-      <w:r>
-        <w:t>p:Person</w:t>
-      </w:r>
-      <w:proofErr w:type="spellEnd"/>
-      <w:r>
-        <w:t xml:space="preserve">" </w:t>
-      </w:r>
-      <w:proofErr w:type="spellStart"/>
-      <w:r>
-        <w:t>coveredBy</w:t>
-      </w:r>
-      <w:proofErr w:type="spellEnd"/>
-      <w:r>
-        <w:t>="_E1_RcJsDEeKmabE7ZnP0Uw _E1_RcpsDEeKmabE7ZnP0Uw _E1_RcZsDEeKmabE7ZnP0Uw _HozXUJsDEeKmabE7ZnP0Uw"/&gt;</w:t>
-      </w:r>
-    </w:p>
-    <w:p>
-      <w:r>
-        <w:t xml:space="preserve">    &lt;lifeline </w:t>
-      </w:r>
-      <w:proofErr w:type="spellStart"/>
-      <w:r>
-        <w:t>xmi</w:t>
-      </w:r>
-      <w:proofErr w:type="gramStart"/>
-      <w:r>
-        <w:t>:id</w:t>
-      </w:r>
-      <w:proofErr w:type="spellEnd"/>
-      <w:proofErr w:type="gramEnd"/>
-      <w:r>
-        <w:t>="_DkqMcJsDEeKmabE7ZnP0Uw" name="</w:t>
-      </w:r>
-      <w:proofErr w:type="spellStart"/>
-      <w:r>
-        <w:t>w:Watch</w:t>
-      </w:r>
-      <w:proofErr w:type="spellEnd"/>
-      <w:r>
-        <w:t xml:space="preserve">" </w:t>
-      </w:r>
-      <w:proofErr w:type="spellStart"/>
-      <w:r>
-        <w:t>coveredBy</w:t>
-      </w:r>
-      <w:proofErr w:type="spellEnd"/>
-      <w:r>
-        <w:t>="_GC6XkJsDEeKmabE7ZnP0Uw _GC6-oZsDEeKmabE7ZnP0Uw _GC6-oJsDEeKmabE7ZnP0Uw _Hoz-YJsDEeKmabE7ZnP0Uw"/&gt;</w:t>
-      </w:r>
-    </w:p>
-    <w:p>
-      <w:r>
-        <w:t xml:space="preserve">    &lt;message </w:t>
-      </w:r>
-      <w:proofErr w:type="spellStart"/>
-      <w:r>
-        <w:t>xmi</w:t>
-      </w:r>
-      <w:proofErr w:type="gramStart"/>
-      <w:r>
-        <w:t>:id</w:t>
-      </w:r>
-      <w:proofErr w:type="spellEnd"/>
-      <w:proofErr w:type="gramEnd"/>
-      <w:r>
-        <w:t>="_HoywQJsDEeKmabE7ZnP0Uw" name="</w:t>
-      </w:r>
-      <w:proofErr w:type="spellStart"/>
-      <w:r>
-        <w:t>getTime</w:t>
-      </w:r>
-      <w:proofErr w:type="spellEnd"/>
-      <w:r>
-        <w:t xml:space="preserve">()" </w:t>
-      </w:r>
-      <w:proofErr w:type="spellStart"/>
-      <w:r>
-        <w:t>messageSort</w:t>
-      </w:r>
-      <w:proofErr w:type="spellEnd"/>
-      <w:r>
-        <w:t>="</w:t>
-      </w:r>
-      <w:proofErr w:type="spellStart"/>
-      <w:r>
-        <w:t>createMessage</w:t>
-      </w:r>
-      <w:proofErr w:type="spellEnd"/>
-      <w:r>
-        <w:t xml:space="preserve">" </w:t>
-      </w:r>
-      <w:proofErr w:type="spellStart"/>
-      <w:r>
-        <w:t>receiveEvent</w:t>
-      </w:r>
-      <w:proofErr w:type="spellEnd"/>
-      <w:r>
-        <w:t xml:space="preserve">="_Hoz-YJsDEeKmabE7ZnP0Uw" </w:t>
-      </w:r>
-      <w:proofErr w:type="spellStart"/>
-      <w:r>
-        <w:t>sendEvent</w:t>
-      </w:r>
-      <w:proofErr w:type="spellEnd"/>
-      <w:r>
-        <w:t>="_HozXUJsDEeKmabE7ZnP0Uw"/&gt;</w:t>
-      </w:r>
-    </w:p>
-    <w:p>
-      <w:r>
-        <w:t xml:space="preserve">  &lt;/</w:t>
-      </w:r>
-      <w:proofErr w:type="spellStart"/>
-      <w:r>
-        <w:t>packagedElement</w:t>
-      </w:r>
-      <w:proofErr w:type="spellEnd"/>
-      <w:r>
-        <w:t>&gt;</w:t>
-      </w:r>
-    </w:p>
-    <w:p>
-      <w:r>
-        <w:t>&lt;/</w:t>
-      </w:r>
-      <w:proofErr w:type="spellStart"/>
-      <w:r>
-        <w:t>uml</w:t>
-      </w:r>
-      <w:proofErr w:type="gramStart"/>
-      <w:r>
-        <w:t>:Model</w:t>
-      </w:r>
-      <w:proofErr w:type="spellEnd"/>
-      <w:proofErr w:type="gramEnd"/>
-      <w:r>
-        <w:t>&gt;</w:t>
-      </w:r>
-    </w:p>
-    <w:p>
-      <w:pPr>
-        <w:rPr>
-          <w:b/>
-        </w:rPr>
-      </w:pPr>
-      <w:proofErr w:type="gramStart"/>
-      <w:r>
-        <w:rPr>
-          <w:b/>
-        </w:rPr>
-        <w:t>Temp.log :</w:t>
-      </w:r>
-      <w:proofErr w:type="gramEnd"/>
-    </w:p>
-    <w:p>
-      <w:r>
-        <w:t>Creating folder = C:\Program Files\Apache Software Foundation\Tomcat 7.0\</w:t>
-      </w:r>
-      <w:proofErr w:type="spellStart"/>
-      <w:r>
-        <w:t>webapps</w:t>
-      </w:r>
-      <w:proofErr w:type="spellEnd"/>
-      <w:r>
-        <w:t>\ClubUMLSpring2013\uploads\2013-04-01_155245</w:t>
-      </w:r>
-    </w:p>
-    <w:p>
-      <w:proofErr w:type="spellStart"/>
-      <w:proofErr w:type="gramStart"/>
-      <w:r>
-        <w:t>absolutePath</w:t>
-      </w:r>
-      <w:proofErr w:type="spellEnd"/>
-      <w:proofErr w:type="gramEnd"/>
-      <w:r>
-        <w:t xml:space="preserve"> C:\Program Files\Apache Software Foundation\Tomcat 7.0\</w:t>
-      </w:r>
-      <w:proofErr w:type="spellStart"/>
-      <w:r>
-        <w:t>webapps</w:t>
-      </w:r>
-      <w:proofErr w:type="spellEnd"/>
-      <w:r>
-        <w:t>\ClubUMLSpring2013\uploads\2013-04-01_155245\</w:t>
-      </w:r>
-    </w:p>
-    <w:p>
-      <w:proofErr w:type="spellStart"/>
-      <w:proofErr w:type="gramStart"/>
-      <w:r>
-        <w:t>absolutePath</w:t>
-      </w:r>
-      <w:proofErr w:type="spellEnd"/>
-      <w:proofErr w:type="gramEnd"/>
-      <w:r>
-        <w:t xml:space="preserve"> C:\Program Files\Apache Software Foundation\Tomcat 7.0\</w:t>
-      </w:r>
-      <w:proofErr w:type="spellStart"/>
-      <w:r>
-        <w:t>webapps</w:t>
-      </w:r>
-      <w:proofErr w:type="spellEnd"/>
-      <w:r>
-        <w:t>\ClubUMLSpring2013\uploads\2013-04-01_155245\</w:t>
-      </w:r>
-    </w:p>
-    <w:p>
-      <w:proofErr w:type="spellStart"/>
-      <w:proofErr w:type="gramStart"/>
-      <w:r>
-        <w:lastRenderedPageBreak/>
-        <w:t>absolutePath</w:t>
-      </w:r>
-      <w:proofErr w:type="spellEnd"/>
-      <w:proofErr w:type="gramEnd"/>
-      <w:r>
-        <w:t xml:space="preserve"> C:\Program Files\Apache Software Foundation\Tomcat 7.0\</w:t>
-      </w:r>
-      <w:proofErr w:type="spellStart"/>
-      <w:r>
-        <w:t>webapps</w:t>
-      </w:r>
-      <w:proofErr w:type="spellEnd"/>
-      <w:r>
-        <w:t>\ClubUMLSpring2013\uploads\2013-04-01_155245\</w:t>
-      </w:r>
-    </w:p>
-    <w:p>
-      <w:proofErr w:type="gramStart"/>
-      <w:r>
-        <w:t>got</w:t>
-      </w:r>
-      <w:proofErr w:type="gramEnd"/>
-      <w:r>
-        <w:t xml:space="preserve"> processor filename =</w:t>
-      </w:r>
-      <w:proofErr w:type="spellStart"/>
-      <w:r>
-        <w:t>model.uml</w:t>
-      </w:r>
-      <w:proofErr w:type="spellEnd"/>
-    </w:p>
-    <w:p>
-      <w:proofErr w:type="gramStart"/>
-      <w:r>
-        <w:t>calling</w:t>
-      </w:r>
-      <w:proofErr w:type="gramEnd"/>
-      <w:r>
-        <w:t xml:space="preserve"> process </w:t>
-      </w:r>
-    </w:p>
-    <w:p>
-      <w:r>
-        <w:t>Uml2SequenceDiagramUploadProcessor</w:t>
-      </w:r>
-    </w:p>
-    <w:p>
-      <w:proofErr w:type="gramStart"/>
-      <w:r>
-        <w:t>Uml2SequenceDiagramUploadProcessor :</w:t>
-      </w:r>
-      <w:proofErr w:type="gramEnd"/>
-      <w:r>
-        <w:t xml:space="preserve"> active list size =  7</w:t>
-      </w:r>
-    </w:p>
-    <w:p>
-      <w:proofErr w:type="gramStart"/>
-      <w:r>
-        <w:t>Uml2SequenceDiagramUploadProcessor :</w:t>
-      </w:r>
-      <w:proofErr w:type="gramEnd"/>
-      <w:r>
-        <w:t xml:space="preserve"> </w:t>
-      </w:r>
-    </w:p>
-    <w:p>
-      <w:proofErr w:type="gramStart"/>
-      <w:r>
-        <w:t>Uml2SequenceDiagramUploadProcessor :</w:t>
-      </w:r>
-      <w:proofErr w:type="gramEnd"/>
-      <w:r>
-        <w:t xml:space="preserve"> </w:t>
-      </w:r>
-      <w:proofErr w:type="spellStart"/>
-      <w:r>
-        <w:t>packagedElemList</w:t>
-      </w:r>
-      <w:proofErr w:type="spellEnd"/>
-      <w:r>
-        <w:t xml:space="preserve"> size =  1</w:t>
-      </w:r>
-    </w:p>
-    <w:p>
-      <w:proofErr w:type="gramStart"/>
-      <w:r>
-        <w:t>Uml2SequenceDiagramUploadProcessor :</w:t>
-      </w:r>
-      <w:proofErr w:type="gramEnd"/>
-      <w:r>
-        <w:t xml:space="preserve"> </w:t>
-      </w:r>
-      <w:proofErr w:type="spellStart"/>
-      <w:r>
-        <w:t>childElems</w:t>
-      </w:r>
-      <w:proofErr w:type="spellEnd"/>
-      <w:r>
-        <w:t xml:space="preserve"> size =  11</w:t>
-      </w:r>
-    </w:p>
-    <w:p>
-      <w:r>
-        <w:t>Found fragment list =_E1_RcJsDEeKmabE7ZnP0Uw</w:t>
-      </w:r>
-    </w:p>
-    <w:p>
-      <w:r>
-        <w:t>Found fragment list =_E1_RcZsDEeKmabE7ZnP0Uw</w:t>
-      </w:r>
-    </w:p>
-    <w:p>
-      <w:r>
-        <w:t>Found fragment list =_HozXUJsDEeKmabE7ZnP0Uw</w:t>
-      </w:r>
-    </w:p>
-    <w:p>
-      <w:r>
-        <w:t xml:space="preserve">Found fragment </w:t>
-      </w:r>
-      <w:proofErr w:type="spellStart"/>
-      <w:r>
-        <w:t>mesglist</w:t>
-      </w:r>
-      <w:proofErr w:type="spellEnd"/>
-      <w:r>
-        <w:t xml:space="preserve"> =_HoywQJsDEeKmabE7ZnP0Uw</w:t>
-      </w:r>
-    </w:p>
-    <w:p>
-      <w:r>
-        <w:t>Found fragment list =_E1_RcpsDEeKmabE7ZnP0Uw</w:t>
-      </w:r>
-    </w:p>
-    <w:p>
-      <w:r>
-        <w:t>Found fragment list =_Hoz-YJsDEeKmabE7ZnP0Uw</w:t>
-      </w:r>
-    </w:p>
-    <w:p>
-      <w:r>
-        <w:t>Found fragment list =_GC6XkJsDEeKmabE7ZnP0Uw</w:t>
-      </w:r>
-    </w:p>
-    <w:p>
-      <w:r>
-        <w:t>Found fragment list =_GC6-oJsDEeKmabE7ZnP0Uw</w:t>
-      </w:r>
-    </w:p>
-    <w:p>
-      <w:r>
-        <w:t>Found fragment list =_GC6-oZsDEeKmabE7ZnP0Uw</w:t>
-      </w:r>
-    </w:p>
-    <w:p>
-      <w:r>
-        <w:t>Found lifeline list =_CcZj4JsDEeKmabE7ZnP0Uw</w:t>
-      </w:r>
-    </w:p>
-    <w:p>
-      <w:r>
-        <w:t>Found lifeline list =_DkqMcJsDEeKmabE7ZnP0Uw</w:t>
-      </w:r>
-    </w:p>
-    <w:p>
-      <w:r>
-        <w:t>Found message list =_HoywQJsDEeKmabE7ZnP0Uw</w:t>
-      </w:r>
-    </w:p>
-    <w:p>
-      <w:proofErr w:type="spellStart"/>
-      <w:proofErr w:type="gramStart"/>
-      <w:r>
-        <w:t>messageName</w:t>
-      </w:r>
-      <w:proofErr w:type="spellEnd"/>
-      <w:proofErr w:type="gramEnd"/>
-      <w:r>
-        <w:t xml:space="preserve"> = </w:t>
-      </w:r>
-      <w:proofErr w:type="spellStart"/>
-      <w:r>
-        <w:t>getTime</w:t>
-      </w:r>
-      <w:proofErr w:type="spellEnd"/>
-      <w:r>
-        <w:t>()</w:t>
-      </w:r>
-    </w:p>
-    <w:p>
-      <w:r>
-        <w:t xml:space="preserve">Adding to </w:t>
-      </w:r>
-      <w:proofErr w:type="spellStart"/>
-      <w:r>
-        <w:t>xmiElemMsg</w:t>
-      </w:r>
-      <w:proofErr w:type="spellEnd"/>
-      <w:r>
-        <w:t xml:space="preserve"> list =_CcZj4JsDEeKmabE7ZnP0Uw</w:t>
-      </w:r>
-    </w:p>
-    <w:p>
-      <w:r>
-        <w:t>Locating message list =_HoywQJsDEeKmabE7ZnP0Uw</w:t>
-      </w:r>
-    </w:p>
-    <w:p>
-      <w:r>
-        <w:t xml:space="preserve">Adding to </w:t>
-      </w:r>
-      <w:proofErr w:type="gramStart"/>
-      <w:r>
-        <w:t>pic  list</w:t>
-      </w:r>
-      <w:proofErr w:type="gramEnd"/>
-      <w:r>
-        <w:t xml:space="preserve"> =_HoywQJsDEeKmabE7ZnP0Uw</w:t>
-      </w:r>
-    </w:p>
-    <w:p>
-      <w:r>
-        <w:t xml:space="preserve">Size of </w:t>
-      </w:r>
-      <w:proofErr w:type="spellStart"/>
-      <w:r>
-        <w:t>coveryByList</w:t>
-      </w:r>
-      <w:proofErr w:type="spellEnd"/>
-      <w:r>
-        <w:t xml:space="preserve"> 4</w:t>
-      </w:r>
-    </w:p>
-    <w:p>
-      <w:r>
-        <w:lastRenderedPageBreak/>
-        <w:t xml:space="preserve">Size of </w:t>
-      </w:r>
-      <w:proofErr w:type="spellStart"/>
-      <w:r>
-        <w:t>messageList</w:t>
-      </w:r>
-      <w:proofErr w:type="spellEnd"/>
-      <w:r>
-        <w:t xml:space="preserve"> 1</w:t>
-      </w:r>
-    </w:p>
-    <w:p>
-      <w:r>
-        <w:t>Creating object = _CcZj4JsDEeKmabE7ZnP0Uw</w:t>
-      </w:r>
-    </w:p>
-    <w:p>
-      <w:r>
-        <w:t xml:space="preserve">Size of </w:t>
-      </w:r>
-      <w:proofErr w:type="spellStart"/>
-      <w:r>
-        <w:t>coveryByList</w:t>
-      </w:r>
-      <w:proofErr w:type="spellEnd"/>
-      <w:r>
-        <w:t xml:space="preserve"> 4</w:t>
-      </w:r>
-    </w:p>
-    <w:p>
-      <w:r>
-        <w:t xml:space="preserve">Size of </w:t>
-      </w:r>
-      <w:proofErr w:type="spellStart"/>
-      <w:r>
-        <w:t>messageList</w:t>
-      </w:r>
-      <w:proofErr w:type="spellEnd"/>
-      <w:r>
-        <w:t xml:space="preserve"> 1</w:t>
-      </w:r>
-    </w:p>
-    <w:p>
-      <w:r>
-        <w:t>Creating object = _DkqMcJsDEeKmabE7ZnP0Uw</w:t>
-      </w:r>
-    </w:p>
-    <w:p>
-      <w:r>
-        <w:t>Lifeline size = 2</w:t>
-      </w:r>
-    </w:p>
-    <w:p>
-      <w:proofErr w:type="spellStart"/>
-      <w:proofErr w:type="gramStart"/>
-      <w:r>
-        <w:t>picElem.getLifelineList</w:t>
-      </w:r>
-      <w:proofErr w:type="spellEnd"/>
-      <w:r>
-        <w:t>(</w:t>
-      </w:r>
-      <w:proofErr w:type="gramEnd"/>
-      <w:r>
-        <w:t>)  p:Person</w:t>
-      </w:r>
-    </w:p>
-    <w:p>
-      <w:proofErr w:type="spellStart"/>
-      <w:proofErr w:type="gramStart"/>
-      <w:r>
-        <w:t>picElem.getLifelineList</w:t>
-      </w:r>
-      <w:proofErr w:type="spellEnd"/>
-      <w:r>
-        <w:t>(</w:t>
-      </w:r>
-      <w:proofErr w:type="gramEnd"/>
-      <w:r>
-        <w:t>)  w:Watch</w:t>
-      </w:r>
-    </w:p>
-    <w:p>
-      <w:proofErr w:type="gramStart"/>
-      <w:r>
-        <w:t>adding</w:t>
-      </w:r>
-      <w:proofErr w:type="gramEnd"/>
-      <w:r>
-        <w:t xml:space="preserve"> step  </w:t>
-      </w:r>
-    </w:p>
-    <w:p>
-      <w:proofErr w:type="gramStart"/>
-      <w:r>
-        <w:t>adding</w:t>
-      </w:r>
-      <w:proofErr w:type="gramEnd"/>
-      <w:r>
-        <w:t xml:space="preserve"> Message  </w:t>
-      </w:r>
-    </w:p>
-    <w:p>
-      <w:proofErr w:type="spellStart"/>
-      <w:proofErr w:type="gramStart"/>
-      <w:r>
-        <w:t>getMessageList</w:t>
-      </w:r>
-      <w:proofErr w:type="spellEnd"/>
-      <w:proofErr w:type="gramEnd"/>
-      <w:r>
-        <w:t xml:space="preserve"> size = 1</w:t>
-      </w:r>
-    </w:p>
-    <w:p>
-      <w:r>
-        <w:t>Sender complete= 1</w:t>
-      </w:r>
-    </w:p>
-    <w:p>
-      <w:proofErr w:type="spellStart"/>
-      <w:proofErr w:type="gramStart"/>
-      <w:r>
-        <w:t>msgSort</w:t>
-      </w:r>
-      <w:proofErr w:type="spellEnd"/>
-      <w:proofErr w:type="gramEnd"/>
-      <w:r>
-        <w:t xml:space="preserve"> = </w:t>
-      </w:r>
-      <w:proofErr w:type="spellStart"/>
-      <w:r>
-        <w:t>create_message</w:t>
-      </w:r>
-      <w:proofErr w:type="spellEnd"/>
-    </w:p>
-    <w:p>
-      <w:r>
-        <w:t>Complete the lifelines</w:t>
-      </w:r>
-    </w:p>
-    <w:p>
-      <w:proofErr w:type="gramStart"/>
-      <w:r>
-        <w:t>close</w:t>
-      </w:r>
-      <w:proofErr w:type="gramEnd"/>
-    </w:p>
-    <w:p>
-      <w:r>
-        <w:t>C:\Program Files\GnuWin32\bin\pic2plot.exe</w:t>
-      </w:r>
-    </w:p>
-    <w:p>
-      <w:r>
-        <w:t xml:space="preserve">Error in creating the </w:t>
-      </w:r>
-      <w:proofErr w:type="spellStart"/>
-      <w:r>
-        <w:t>png</w:t>
-      </w:r>
-      <w:proofErr w:type="spellEnd"/>
-      <w:r>
-        <w:t xml:space="preserve"> file.............C:\Program Files\Apache Software Foundation\Tomcat 7.0\</w:t>
-      </w:r>
-      <w:proofErr w:type="spellStart"/>
-      <w:r>
-        <w:t>webapps</w:t>
-      </w:r>
-      <w:proofErr w:type="spellEnd"/>
-      <w:r>
-        <w:t>\ClubUMLSpring2013\lib\sequence.pic</w:t>
-      </w:r>
-    </w:p>
+      <w:r>
+        <w:t xml:space="preserve"> file</w:t>
+      </w:r>
+    </w:p>
+    <w:p>
+      <w:r>
+        <w:rPr>
+          <w:noProof/>
+          <w:lang w:eastAsia="zh-CN"/>
+        </w:rPr>
+        <w:drawing>
+          <wp:inline distT="0" distB="0" distL="0" distR="0" wp14:anchorId="123DCCD2" wp14:editId="323F9345">
+            <wp:extent cx="3130868" cy="3295650"/>
+            <wp:effectExtent l="0" t="0" r="0" b="0"/>
+            <wp:docPr id="16" name="图片 16"/>
+            <wp:cNvGraphicFramePr>
+              <a:graphicFrameLocks xmlns:a="http://schemas.openxmlformats.org/drawingml/2006/main" noChangeAspect="1"/>
+            </wp:cNvGraphicFramePr>
+            <a:graphic xmlns:a="http://schemas.openxmlformats.org/drawingml/2006/main">
+              <a:graphicData uri="http://schemas.openxmlformats.org/drawingml/2006/picture">
+                <pic:pic xmlns:pic="http://schemas.openxmlformats.org/drawingml/2006/picture">
+                  <pic:nvPicPr>
+                    <pic:cNvPr id="0" name=""/>
+                    <pic:cNvPicPr/>
+                  </pic:nvPicPr>
+                  <pic:blipFill>
+                    <a:blip r:embed="rId48"/>
+                    <a:stretch>
+                      <a:fillRect/>
+                    </a:stretch>
+                  </pic:blipFill>
+                  <pic:spPr>
+                    <a:xfrm>
+                      <a:off x="0" y="0"/>
+                      <a:ext cx="3130868" cy="3295650"/>
+                    </a:xfrm>
+                    <a:prstGeom prst="rect">
+                      <a:avLst/>
+                    </a:prstGeom>
+                  </pic:spPr>
+                </pic:pic>
+              </a:graphicData>
+            </a:graphic>
+          </wp:inline>
+        </w:drawing>
+      </w:r>
+    </w:p>
+    <w:p/>
     <w:p>
       <w:pPr>
         <w:rPr>
@@ -10551,23 +9913,11 @@
         </w:rPr>
         <w:t>*** Check attachment for log file ***</w:t>
       </w:r>
-    </w:p>
-    <w:p>
-      <w:pPr>
-        <w:rPr>
-          <w:color w:val="FF0000"/>
-        </w:rPr>
-      </w:pPr>
-    </w:p>
-    <w:p>
-      <w:pPr>
-        <w:pStyle w:val="aa"/>
-      </w:pPr>
-      <w:bookmarkStart w:id="41" w:name="_GoBack"/>
-      <w:bookmarkEnd w:id="41"/>
+      <w:bookmarkStart w:id="40" w:name="_GoBack"/>
+      <w:bookmarkEnd w:id="40"/>
     </w:p>
     <w:sectPr>
-      <w:footerReference w:type="default" r:id="rId45"/>
+      <w:footerReference w:type="default" r:id="rId49"/>
       <w:pgSz w:w="12240" w:h="15840"/>
       <w:pgMar w:top="1440" w:right="1440" w:bottom="1440" w:left="1440" w:header="720" w:footer="720" w:gutter="0"/>
       <w:cols w:space="720"/>
@@ -11217,15 +10567,6 @@
   </w:num>
   <w:num w:numId="8">
     <w:abstractNumId w:val="3"/>
-    <w:lvlOverride w:ilvl="0"/>
-    <w:lvlOverride w:ilvl="1"/>
-    <w:lvlOverride w:ilvl="2"/>
-    <w:lvlOverride w:ilvl="3"/>
-    <w:lvlOverride w:ilvl="4"/>
-    <w:lvlOverride w:ilvl="5"/>
-    <w:lvlOverride w:ilvl="6"/>
-    <w:lvlOverride w:ilvl="7"/>
-    <w:lvlOverride w:ilvl="8"/>
   </w:num>
 </w:numbering>
 </file>
@@ -12596,7 +11937,7 @@
 </file>
 
 <file path=customXml/itemProps1.xml><?xml version="1.0" encoding="utf-8"?>
-<ds:datastoreItem xmlns:ds="http://schemas.openxmlformats.org/officeDocument/2006/customXml" ds:itemID="{41DF23F8-2D5A-48BE-9673-06E322ECB0AF}">
+<ds:datastoreItem xmlns:ds="http://schemas.openxmlformats.org/officeDocument/2006/customXml" ds:itemID="{2B2D76BC-6EBF-4EA8-A800-836363C94DC9}">
   <ds:schemaRefs>
     <ds:schemaRef ds:uri="http://schemas.openxmlformats.org/officeDocument/2006/bibliography"/>
   </ds:schemaRefs>

</xml_diff>

<commit_message>
Updated final version doc
</commit_message>
<xml_diff>
--- a/trunk/Documents/2013Spring/Sequence Diagram Support.docx
+++ b/trunk/Documents/2013Spring/Sequence Diagram Support.docx
@@ -176,7 +176,10 @@
         <w:jc w:val="center"/>
       </w:pPr>
       <w:r>
-        <w:t>[4/8</w:t>
+        <w:t>[4/</w:t>
+      </w:r>
+      <w:r>
+        <w:t>15</w:t>
       </w:r>
       <w:r>
         <w:t>/2013]</w:t>
@@ -188,7 +191,10 @@
         <w:jc w:val="center"/>
       </w:pPr>
       <w:r>
-        <w:t>Revision: [1.4</w:t>
+        <w:t>Revision: [1.</w:t>
+      </w:r>
+      <w:r>
+        <w:t>5</w:t>
       </w:r>
       <w:r>
         <w:t>]</w:t>
@@ -3297,7 +3303,88 @@
         <mc:AlternateContent>
           <mc:Choice Requires="wps">
             <w:drawing>
-              <wp:anchor distT="0" distB="0" distL="114300" distR="114300" simplePos="0" relativeHeight="251644416" behindDoc="0" locked="0" layoutInCell="1" allowOverlap="1">
+              <wp:anchor distT="0" distB="0" distL="114300" distR="114300" simplePos="0" relativeHeight="251652608" behindDoc="0" locked="0" layoutInCell="1" allowOverlap="1" wp14:anchorId="0739E03B" wp14:editId="525BF4B9">
+                <wp:simplePos x="0" y="0"/>
+                <wp:positionH relativeFrom="column">
+                  <wp:posOffset>1905000</wp:posOffset>
+                </wp:positionH>
+                <wp:positionV relativeFrom="paragraph">
+                  <wp:posOffset>975360</wp:posOffset>
+                </wp:positionV>
+                <wp:extent cx="312420" cy="2042160"/>
+                <wp:effectExtent l="0" t="0" r="11430" b="15240"/>
+                <wp:wrapNone/>
+                <wp:docPr id="114" name="矩形 114"/>
+                <wp:cNvGraphicFramePr/>
+                <a:graphic xmlns:a="http://schemas.openxmlformats.org/drawingml/2006/main">
+                  <a:graphicData uri="http://schemas.microsoft.com/office/word/2010/wordprocessingShape">
+                    <wps:wsp>
+                      <wps:cNvSpPr/>
+                      <wps:spPr>
+                        <a:xfrm>
+                          <a:off x="0" y="0"/>
+                          <a:ext cx="312420" cy="2042160"/>
+                        </a:xfrm>
+                        <a:prstGeom prst="rect">
+                          <a:avLst/>
+                        </a:prstGeom>
+                        <a:noFill/>
+                        <a:ln>
+                          <a:solidFill>
+                            <a:srgbClr val="FF0000"/>
+                          </a:solidFill>
+                        </a:ln>
+                      </wps:spPr>
+                      <wps:style>
+                        <a:lnRef idx="2">
+                          <a:schemeClr val="accent1">
+                            <a:shade val="50000"/>
+                          </a:schemeClr>
+                        </a:lnRef>
+                        <a:fillRef idx="1">
+                          <a:schemeClr val="accent1"/>
+                        </a:fillRef>
+                        <a:effectRef idx="0">
+                          <a:schemeClr val="accent1"/>
+                        </a:effectRef>
+                        <a:fontRef idx="minor">
+                          <a:schemeClr val="lt1"/>
+                        </a:fontRef>
+                      </wps:style>
+                      <wps:bodyPr rot="0" spcFirstLastPara="0" vertOverflow="overflow" horzOverflow="overflow" vert="horz" wrap="square" lIns="91440" tIns="45720" rIns="91440" bIns="45720" numCol="1" spcCol="0" rtlCol="0" fromWordArt="0" anchor="ctr" anchorCtr="0" forceAA="0" compatLnSpc="1">
+                        <a:prstTxWarp prst="textNoShape">
+                          <a:avLst/>
+                        </a:prstTxWarp>
+                        <a:noAutofit/>
+                      </wps:bodyPr>
+                    </wps:wsp>
+                  </a:graphicData>
+                </a:graphic>
+                <wp14:sizeRelH relativeFrom="margin">
+                  <wp14:pctWidth>0</wp14:pctWidth>
+                </wp14:sizeRelH>
+                <wp14:sizeRelV relativeFrom="margin">
+                  <wp14:pctHeight>0</wp14:pctHeight>
+                </wp14:sizeRelV>
+              </wp:anchor>
+            </w:drawing>
+          </mc:Choice>
+          <mc:Fallback>
+            <w:pict>
+              <v:rect id="矩形 114" o:spid="_x0000_s1026" style="position:absolute;margin-left:150pt;margin-top:76.8pt;width:24.6pt;height:160.8pt;z-index:251652608;visibility:visible;mso-wrap-style:square;mso-width-percent:0;mso-height-percent:0;mso-wrap-distance-left:9pt;mso-wrap-distance-top:0;mso-wrap-distance-right:9pt;mso-wrap-distance-bottom:0;mso-position-horizontal:absolute;mso-position-horizontal-relative:text;mso-position-vertical:absolute;mso-position-vertical-relative:text;mso-width-percent:0;mso-height-percent:0;mso-width-relative:margin;mso-height-relative:margin;v-text-anchor:middle" o:gfxdata="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" filled="f" strokecolor="red" strokeweight="2pt"/>
+            </w:pict>
+          </mc:Fallback>
+        </mc:AlternateContent>
+      </w:r>
+      <w:r>
+        <w:rPr>
+          <w:noProof/>
+          <w:lang w:eastAsia="zh-CN"/>
+        </w:rPr>
+        <mc:AlternateContent>
+          <mc:Choice Requires="wps">
+            <w:drawing>
+              <wp:anchor distT="0" distB="0" distL="114300" distR="114300" simplePos="0" relativeHeight="251644416" behindDoc="0" locked="0" layoutInCell="1" allowOverlap="1" wp14:anchorId="7B6AC6E8" wp14:editId="4A5DB721">
                 <wp:simplePos x="0" y="0"/>
                 <wp:positionH relativeFrom="column">
                   <wp:posOffset>2918460</wp:posOffset>
@@ -3417,7 +3504,7 @@
         <mc:AlternateContent>
           <mc:Choice Requires="wps">
             <w:drawing>
-              <wp:anchor distT="0" distB="0" distL="114300" distR="114300" simplePos="0" relativeHeight="251645440" behindDoc="0" locked="0" layoutInCell="1" allowOverlap="1">
+              <wp:anchor distT="0" distB="0" distL="114300" distR="114300" simplePos="0" relativeHeight="251645440" behindDoc="0" locked="0" layoutInCell="1" allowOverlap="1" wp14:anchorId="084748C7" wp14:editId="31BFC154">
                 <wp:simplePos x="0" y="0"/>
                 <wp:positionH relativeFrom="column">
                   <wp:posOffset>2308860</wp:posOffset>
@@ -3493,7 +3580,7 @@
         <mc:AlternateContent>
           <mc:Choice Requires="wps">
             <w:drawing>
-              <wp:anchor distT="0" distB="0" distL="114300" distR="114300" simplePos="0" relativeHeight="251646464" behindDoc="0" locked="0" layoutInCell="1" allowOverlap="1">
+              <wp:anchor distT="0" distB="0" distL="114300" distR="114300" simplePos="0" relativeHeight="251646464" behindDoc="0" locked="0" layoutInCell="1" allowOverlap="1" wp14:anchorId="24686E7C" wp14:editId="55636303">
                 <wp:simplePos x="0" y="0"/>
                 <wp:positionH relativeFrom="column">
                   <wp:posOffset>3375660</wp:posOffset>
@@ -3613,7 +3700,7 @@
         <mc:AlternateContent>
           <mc:Choice Requires="wps">
             <w:drawing>
-              <wp:anchor distT="0" distB="0" distL="114300" distR="114300" simplePos="0" relativeHeight="251647488" behindDoc="0" locked="0" layoutInCell="1" allowOverlap="1">
+              <wp:anchor distT="0" distB="0" distL="114300" distR="114300" simplePos="0" relativeHeight="251647488" behindDoc="0" locked="0" layoutInCell="1" allowOverlap="1" wp14:anchorId="60DA4D5E" wp14:editId="31D702D7">
                 <wp:simplePos x="0" y="0"/>
                 <wp:positionH relativeFrom="column">
                   <wp:posOffset>2834640</wp:posOffset>
@@ -3689,7 +3776,7 @@
         <mc:AlternateContent>
           <mc:Choice Requires="wps">
             <w:drawing>
-              <wp:anchor distT="0" distB="0" distL="114300" distR="114300" simplePos="0" relativeHeight="251648512" behindDoc="0" locked="0" layoutInCell="1" allowOverlap="1">
+              <wp:anchor distT="0" distB="0" distL="114300" distR="114300" simplePos="0" relativeHeight="251648512" behindDoc="0" locked="0" layoutInCell="1" allowOverlap="1" wp14:anchorId="2094B6F8" wp14:editId="043BF8CD">
                 <wp:simplePos x="0" y="0"/>
                 <wp:positionH relativeFrom="column">
                   <wp:posOffset>1661160</wp:posOffset>
@@ -3770,7 +3857,7 @@
         <mc:AlternateContent>
           <mc:Choice Requires="wps">
             <w:drawing>
-              <wp:anchor distT="0" distB="0" distL="114300" distR="114300" simplePos="0" relativeHeight="251649536" behindDoc="0" locked="0" layoutInCell="1" allowOverlap="1">
+              <wp:anchor distT="0" distB="0" distL="114300" distR="114300" simplePos="0" relativeHeight="251649536" behindDoc="0" locked="0" layoutInCell="1" allowOverlap="1" wp14:anchorId="0BC48680" wp14:editId="0D688E8E">
                 <wp:simplePos x="0" y="0"/>
                 <wp:positionH relativeFrom="column">
                   <wp:posOffset>3764280</wp:posOffset>
@@ -3890,7 +3977,7 @@
         <mc:AlternateContent>
           <mc:Choice Requires="wps">
             <w:drawing>
-              <wp:anchor distT="0" distB="0" distL="114300" distR="114300" simplePos="0" relativeHeight="251650560" behindDoc="0" locked="0" layoutInCell="1" allowOverlap="1">
+              <wp:anchor distT="0" distB="0" distL="114300" distR="114300" simplePos="0" relativeHeight="251650560" behindDoc="0" locked="0" layoutInCell="1" allowOverlap="1" wp14:anchorId="7F319DF2" wp14:editId="2D854E3E">
                 <wp:simplePos x="0" y="0"/>
                 <wp:positionH relativeFrom="column">
                   <wp:posOffset>3177540</wp:posOffset>
@@ -3966,7 +4053,7 @@
         <mc:AlternateContent>
           <mc:Choice Requires="wps">
             <w:drawing>
-              <wp:anchor distT="0" distB="0" distL="114300" distR="114300" simplePos="0" relativeHeight="251651584" behindDoc="0" locked="0" layoutInCell="1" allowOverlap="1">
+              <wp:anchor distT="0" distB="0" distL="114300" distR="114300" simplePos="0" relativeHeight="251651584" behindDoc="0" locked="0" layoutInCell="1" allowOverlap="1" wp14:anchorId="6E1767A1" wp14:editId="12EF73CB">
                 <wp:simplePos x="0" y="0"/>
                 <wp:positionH relativeFrom="column">
                   <wp:posOffset>2362200</wp:posOffset>
@@ -4034,7 +4121,7 @@
           </mc:Choice>
           <mc:Fallback>
             <w:pict>
-              <v:rect id="矩形 115" o:spid="_x0000_s1026" style="position:absolute;margin-left:186pt;margin-top:94.2pt;width:64.2pt;height:138pt;z-index:251658240;visibility:visible;mso-wrap-style:square;mso-width-percent:0;mso-height-percent:0;mso-wrap-distance-left:9pt;mso-wrap-distance-top:0;mso-wrap-distance-right:9pt;mso-wrap-distance-bottom:0;mso-position-horizontal:absolute;mso-position-horizontal-relative:text;mso-position-vertical:absolute;mso-position-vertical-relative:text;mso-width-percent:0;mso-height-percent:0;mso-width-relative:margin;mso-height-relative:margin;v-text-anchor:middle" o:gfxdata="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" filled="f" strokecolor="red" strokeweight="2pt"/>
+              <v:rect id="矩形 115" o:spid="_x0000_s1026" style="position:absolute;margin-left:186pt;margin-top:94.2pt;width:64.2pt;height:138pt;z-index:251651584;visibility:visible;mso-wrap-style:square;mso-width-percent:0;mso-height-percent:0;mso-wrap-distance-left:9pt;mso-wrap-distance-top:0;mso-wrap-distance-right:9pt;mso-wrap-distance-bottom:0;mso-position-horizontal:absolute;mso-position-horizontal-relative:text;mso-position-vertical:absolute;mso-position-vertical-relative:text;mso-width-percent:0;mso-height-percent:0;mso-width-relative:margin;mso-height-relative:margin;v-text-anchor:middle" o:gfxdata="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" filled="f" strokecolor="red" strokeweight="2pt"/>
             </w:pict>
           </mc:Fallback>
         </mc:AlternateContent>
@@ -4044,91 +4131,10 @@
           <w:noProof/>
           <w:lang w:eastAsia="zh-CN"/>
         </w:rPr>
-        <mc:AlternateContent>
-          <mc:Choice Requires="wps">
-            <w:drawing>
-              <wp:anchor distT="0" distB="0" distL="114300" distR="114300" simplePos="0" relativeHeight="251652608" behindDoc="0" locked="0" layoutInCell="1" allowOverlap="1">
-                <wp:simplePos x="0" y="0"/>
-                <wp:positionH relativeFrom="column">
-                  <wp:posOffset>1996440</wp:posOffset>
-                </wp:positionH>
-                <wp:positionV relativeFrom="paragraph">
-                  <wp:posOffset>975360</wp:posOffset>
-                </wp:positionV>
-                <wp:extent cx="312420" cy="2042160"/>
-                <wp:effectExtent l="0" t="0" r="11430" b="15240"/>
-                <wp:wrapNone/>
-                <wp:docPr id="114" name="矩形 114"/>
-                <wp:cNvGraphicFramePr/>
-                <a:graphic xmlns:a="http://schemas.openxmlformats.org/drawingml/2006/main">
-                  <a:graphicData uri="http://schemas.microsoft.com/office/word/2010/wordprocessingShape">
-                    <wps:wsp>
-                      <wps:cNvSpPr/>
-                      <wps:spPr>
-                        <a:xfrm>
-                          <a:off x="0" y="0"/>
-                          <a:ext cx="312420" cy="2042160"/>
-                        </a:xfrm>
-                        <a:prstGeom prst="rect">
-                          <a:avLst/>
-                        </a:prstGeom>
-                        <a:noFill/>
-                        <a:ln>
-                          <a:solidFill>
-                            <a:srgbClr val="FF0000"/>
-                          </a:solidFill>
-                        </a:ln>
-                      </wps:spPr>
-                      <wps:style>
-                        <a:lnRef idx="2">
-                          <a:schemeClr val="accent1">
-                            <a:shade val="50000"/>
-                          </a:schemeClr>
-                        </a:lnRef>
-                        <a:fillRef idx="1">
-                          <a:schemeClr val="accent1"/>
-                        </a:fillRef>
-                        <a:effectRef idx="0">
-                          <a:schemeClr val="accent1"/>
-                        </a:effectRef>
-                        <a:fontRef idx="minor">
-                          <a:schemeClr val="lt1"/>
-                        </a:fontRef>
-                      </wps:style>
-                      <wps:bodyPr rot="0" spcFirstLastPara="0" vertOverflow="overflow" horzOverflow="overflow" vert="horz" wrap="square" lIns="91440" tIns="45720" rIns="91440" bIns="45720" numCol="1" spcCol="0" rtlCol="0" fromWordArt="0" anchor="ctr" anchorCtr="0" forceAA="0" compatLnSpc="1">
-                        <a:prstTxWarp prst="textNoShape">
-                          <a:avLst/>
-                        </a:prstTxWarp>
-                        <a:noAutofit/>
-                      </wps:bodyPr>
-                    </wps:wsp>
-                  </a:graphicData>
-                </a:graphic>
-                <wp14:sizeRelH relativeFrom="margin">
-                  <wp14:pctWidth>0</wp14:pctWidth>
-                </wp14:sizeRelH>
-                <wp14:sizeRelV relativeFrom="margin">
-                  <wp14:pctHeight>0</wp14:pctHeight>
-                </wp14:sizeRelV>
-              </wp:anchor>
-            </w:drawing>
-          </mc:Choice>
-          <mc:Fallback>
-            <w:pict>
-              <v:rect id="矩形 114" o:spid="_x0000_s1026" style="position:absolute;margin-left:157.2pt;margin-top:76.8pt;width:24.6pt;height:160.8pt;z-index:251658240;visibility:visible;mso-wrap-style:square;mso-width-percent:0;mso-height-percent:0;mso-wrap-distance-left:9pt;mso-wrap-distance-top:0;mso-wrap-distance-right:9pt;mso-wrap-distance-bottom:0;mso-position-horizontal:absolute;mso-position-horizontal-relative:text;mso-position-vertical:absolute;mso-position-vertical-relative:text;mso-width-percent:0;mso-height-percent:0;mso-width-relative:margin;mso-height-relative:margin;v-text-anchor:middle" o:gfxdata="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" filled="f" strokecolor="red" strokeweight="2pt"/>
-            </w:pict>
-          </mc:Fallback>
-        </mc:AlternateContent>
-      </w:r>
-      <w:r>
-        <w:rPr>
-          <w:noProof/>
-          <w:lang w:eastAsia="zh-CN"/>
-        </w:rPr>
         <w:drawing>
           <wp:inline distT="0" distB="0" distL="0" distR="0">
-            <wp:extent cx="5095875" cy="3322133"/>
-            <wp:effectExtent l="0" t="0" r="0" b="0"/>
+            <wp:extent cx="5096161" cy="3390900"/>
+            <wp:effectExtent l="0" t="0" r="9525" b="0"/>
             <wp:docPr id="82" name="图片 82"/>
             <wp:cNvGraphicFramePr>
               <a:graphicFrameLocks xmlns:a="http://schemas.openxmlformats.org/drawingml/2006/main" noChangeAspect="1"/>
@@ -4158,7 +4164,7 @@
                   <pic:spPr bwMode="auto">
                     <a:xfrm>
                       <a:off x="0" y="0"/>
-                      <a:ext cx="5094058" cy="3320949"/>
+                      <a:ext cx="5094058" cy="3389501"/>
                     </a:xfrm>
                     <a:prstGeom prst="rect">
                       <a:avLst/>
@@ -5745,16 +5751,16 @@
         <mc:AlternateContent>
           <mc:Choice Requires="wps">
             <w:drawing>
-              <wp:anchor distT="0" distB="0" distL="114300" distR="114300" simplePos="0" relativeHeight="251664896" behindDoc="0" locked="0" layoutInCell="1" allowOverlap="1">
+              <wp:anchor distT="0" distB="0" distL="114300" distR="114300" simplePos="0" relativeHeight="251664896" behindDoc="0" locked="0" layoutInCell="1" allowOverlap="1" wp14:anchorId="4F2F671B" wp14:editId="68934F72">
                 <wp:simplePos x="0" y="0"/>
                 <wp:positionH relativeFrom="column">
                   <wp:posOffset>-152400</wp:posOffset>
                 </wp:positionH>
                 <wp:positionV relativeFrom="paragraph">
-                  <wp:posOffset>758825</wp:posOffset>
+                  <wp:posOffset>755650</wp:posOffset>
                 </wp:positionV>
-                <wp:extent cx="2781300" cy="243840"/>
-                <wp:effectExtent l="0" t="0" r="19050" b="22860"/>
+                <wp:extent cx="2781300" cy="198120"/>
+                <wp:effectExtent l="0" t="0" r="19050" b="11430"/>
                 <wp:wrapNone/>
                 <wp:docPr id="102" name="矩形 102"/>
                 <wp:cNvGraphicFramePr/>
@@ -5765,7 +5771,7 @@
                       <wps:spPr>
                         <a:xfrm>
                           <a:off x="0" y="0"/>
-                          <a:ext cx="2781300" cy="243840"/>
+                          <a:ext cx="2781300" cy="198120"/>
                         </a:xfrm>
                         <a:prstGeom prst="rect">
                           <a:avLst/>
@@ -5813,7 +5819,7 @@
           </mc:Choice>
           <mc:Fallback>
             <w:pict>
-              <v:rect id="矩形 102" o:spid="_x0000_s1026" style="position:absolute;margin-left:-12pt;margin-top:59.75pt;width:219pt;height:19.2pt;z-index:251658240;visibility:visible;mso-wrap-style:square;mso-width-percent:0;mso-height-percent:0;mso-wrap-distance-left:9pt;mso-wrap-distance-top:0;mso-wrap-distance-right:9pt;mso-wrap-distance-bottom:0;mso-position-horizontal:absolute;mso-position-horizontal-relative:text;mso-position-vertical:absolute;mso-position-vertical-relative:text;mso-width-percent:0;mso-height-percent:0;mso-width-relative:margin;mso-height-relative:margin;v-text-anchor:middle" o:gfxdata="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" filled="f" strokecolor="red" strokeweight="2pt"/>
+              <v:rect id="矩形 102" o:spid="_x0000_s1026" style="position:absolute;margin-left:-12pt;margin-top:59.5pt;width:219pt;height:15.6pt;z-index:251664896;visibility:visible;mso-wrap-style:square;mso-width-percent:0;mso-height-percent:0;mso-wrap-distance-left:9pt;mso-wrap-distance-top:0;mso-wrap-distance-right:9pt;mso-wrap-distance-bottom:0;mso-position-horizontal:absolute;mso-position-horizontal-relative:text;mso-position-vertical:absolute;mso-position-vertical-relative:text;mso-width-percent:0;mso-height-percent:0;mso-width-relative:margin;mso-height-relative:margin;v-text-anchor:middle" o:gfxdata="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" filled="f" strokecolor="red" strokeweight="2pt"/>
             </w:pict>
           </mc:Fallback>
         </mc:AlternateContent>
@@ -5824,7 +5830,7 @@
           <w:lang w:eastAsia="zh-CN"/>
         </w:rPr>
         <w:drawing>
-          <wp:inline distT="0" distB="0" distL="0" distR="0">
+          <wp:inline distT="0" distB="0" distL="0" distR="0" wp14:anchorId="622B5915" wp14:editId="34056CE5">
             <wp:extent cx="2484120" cy="1874520"/>
             <wp:effectExtent l="0" t="0" r="0" b="0"/>
             <wp:docPr id="71" name="图片 71"/>
@@ -9851,10 +9857,10 @@
           <w:lang w:eastAsia="zh-CN"/>
         </w:rPr>
         <w:drawing>
-          <wp:inline distT="0" distB="0" distL="0" distR="0" wp14:anchorId="123DCCD2" wp14:editId="323F9345">
-            <wp:extent cx="3130868" cy="3295650"/>
-            <wp:effectExtent l="0" t="0" r="0" b="0"/>
-            <wp:docPr id="16" name="图片 16"/>
+          <wp:inline distT="0" distB="0" distL="0" distR="0">
+            <wp:extent cx="3744568" cy="4175760"/>
+            <wp:effectExtent l="0" t="0" r="8890" b="0"/>
+            <wp:docPr id="4" name="图片 4" descr="C:\Users\User\Desktop\捕获2.JPG"/>
             <wp:cNvGraphicFramePr>
               <a:graphicFrameLocks xmlns:a="http://schemas.openxmlformats.org/drawingml/2006/main" noChangeAspect="1"/>
             </wp:cNvGraphicFramePr>
@@ -9862,23 +9868,36 @@
               <a:graphicData uri="http://schemas.openxmlformats.org/drawingml/2006/picture">
                 <pic:pic xmlns:pic="http://schemas.openxmlformats.org/drawingml/2006/picture">
                   <pic:nvPicPr>
-                    <pic:cNvPr id="0" name=""/>
-                    <pic:cNvPicPr/>
+                    <pic:cNvPr id="0" name="Picture 1" descr="C:\Users\User\Desktop\捕获2.JPG"/>
+                    <pic:cNvPicPr>
+                      <a:picLocks noChangeAspect="1" noChangeArrowheads="1"/>
+                    </pic:cNvPicPr>
                   </pic:nvPicPr>
                   <pic:blipFill>
-                    <a:blip r:embed="rId48"/>
+                    <a:blip r:embed="rId48">
+                      <a:extLst>
+                        <a:ext uri="{28A0092B-C50C-407E-A947-70E740481C1C}">
+                          <a14:useLocalDpi xmlns:a14="http://schemas.microsoft.com/office/drawing/2010/main" val="0"/>
+                        </a:ext>
+                      </a:extLst>
+                    </a:blip>
+                    <a:srcRect/>
                     <a:stretch>
                       <a:fillRect/>
                     </a:stretch>
                   </pic:blipFill>
-                  <pic:spPr>
+                  <pic:spPr bwMode="auto">
                     <a:xfrm>
                       <a:off x="0" y="0"/>
-                      <a:ext cx="3130868" cy="3295650"/>
+                      <a:ext cx="3744568" cy="4175760"/>
                     </a:xfrm>
                     <a:prstGeom prst="rect">
                       <a:avLst/>
                     </a:prstGeom>
+                    <a:noFill/>
+                    <a:ln>
+                      <a:noFill/>
+                    </a:ln>
                   </pic:spPr>
                 </pic:pic>
               </a:graphicData>
@@ -9887,6 +9906,230 @@
         </w:drawing>
       </w:r>
     </w:p>
+    <w:p>
+      <w:r>
+        <w:lastRenderedPageBreak/>
+        <w:t>System Sequence View:</w:t>
+      </w:r>
+    </w:p>
+    <w:p>
+      <w:r>
+        <w:rPr>
+          <w:noProof/>
+          <w:lang w:eastAsia="zh-CN"/>
+        </w:rPr>
+        <mc:AlternateContent>
+          <mc:Choice Requires="wps">
+            <w:drawing>
+              <wp:anchor distT="0" distB="0" distL="114300" distR="114300" simplePos="0" relativeHeight="251691520" behindDoc="0" locked="0" layoutInCell="1" allowOverlap="1" wp14:anchorId="07FC23A7" wp14:editId="6EF0733D">
+                <wp:simplePos x="0" y="0"/>
+                <wp:positionH relativeFrom="column">
+                  <wp:posOffset>3002280</wp:posOffset>
+                </wp:positionH>
+                <wp:positionV relativeFrom="paragraph">
+                  <wp:posOffset>1711325</wp:posOffset>
+                </wp:positionV>
+                <wp:extent cx="2560320" cy="624840"/>
+                <wp:effectExtent l="0" t="0" r="11430" b="22860"/>
+                <wp:wrapNone/>
+                <wp:docPr id="18" name="矩形 18"/>
+                <wp:cNvGraphicFramePr/>
+                <a:graphic xmlns:a="http://schemas.openxmlformats.org/drawingml/2006/main">
+                  <a:graphicData uri="http://schemas.microsoft.com/office/word/2010/wordprocessingShape">
+                    <wps:wsp>
+                      <wps:cNvSpPr/>
+                      <wps:spPr>
+                        <a:xfrm>
+                          <a:off x="0" y="0"/>
+                          <a:ext cx="2560320" cy="624840"/>
+                        </a:xfrm>
+                        <a:prstGeom prst="rect">
+                          <a:avLst/>
+                        </a:prstGeom>
+                        <a:noFill/>
+                        <a:ln>
+                          <a:solidFill>
+                            <a:srgbClr val="FF0000"/>
+                          </a:solidFill>
+                        </a:ln>
+                      </wps:spPr>
+                      <wps:style>
+                        <a:lnRef idx="2">
+                          <a:schemeClr val="accent1">
+                            <a:shade val="50000"/>
+                          </a:schemeClr>
+                        </a:lnRef>
+                        <a:fillRef idx="1">
+                          <a:schemeClr val="accent1"/>
+                        </a:fillRef>
+                        <a:effectRef idx="0">
+                          <a:schemeClr val="accent1"/>
+                        </a:effectRef>
+                        <a:fontRef idx="minor">
+                          <a:schemeClr val="lt1"/>
+                        </a:fontRef>
+                      </wps:style>
+                      <wps:bodyPr rot="0" spcFirstLastPara="0" vertOverflow="overflow" horzOverflow="overflow" vert="horz" wrap="square" lIns="91440" tIns="45720" rIns="91440" bIns="45720" numCol="1" spcCol="0" rtlCol="0" fromWordArt="0" anchor="ctr" anchorCtr="0" forceAA="0" compatLnSpc="1">
+                        <a:prstTxWarp prst="textNoShape">
+                          <a:avLst/>
+                        </a:prstTxWarp>
+                        <a:noAutofit/>
+                      </wps:bodyPr>
+                    </wps:wsp>
+                  </a:graphicData>
+                </a:graphic>
+                <wp14:sizeRelH relativeFrom="margin">
+                  <wp14:pctWidth>0</wp14:pctWidth>
+                </wp14:sizeRelH>
+                <wp14:sizeRelV relativeFrom="margin">
+                  <wp14:pctHeight>0</wp14:pctHeight>
+                </wp14:sizeRelV>
+              </wp:anchor>
+            </w:drawing>
+          </mc:Choice>
+          <mc:Fallback>
+            <w:pict>
+              <v:rect id="矩形 18" o:spid="_x0000_s1026" style="position:absolute;margin-left:236.4pt;margin-top:134.75pt;width:201.6pt;height:49.2pt;z-index:251691520;visibility:visible;mso-wrap-style:square;mso-width-percent:0;mso-height-percent:0;mso-wrap-distance-left:9pt;mso-wrap-distance-top:0;mso-wrap-distance-right:9pt;mso-wrap-distance-bottom:0;mso-position-horizontal:absolute;mso-position-horizontal-relative:text;mso-position-vertical:absolute;mso-position-vertical-relative:text;mso-width-percent:0;mso-height-percent:0;mso-width-relative:margin;mso-height-relative:margin;v-text-anchor:middle" o:gfxdata="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" filled="f" strokecolor="red" strokeweight="2pt"/>
+            </w:pict>
+          </mc:Fallback>
+        </mc:AlternateContent>
+      </w:r>
+      <w:r>
+        <w:rPr>
+          <w:noProof/>
+          <w:lang w:eastAsia="zh-CN"/>
+        </w:rPr>
+        <mc:AlternateContent>
+          <mc:Choice Requires="wps">
+            <w:drawing>
+              <wp:anchor distT="0" distB="0" distL="114300" distR="114300" simplePos="0" relativeHeight="251689472" behindDoc="0" locked="0" layoutInCell="1" allowOverlap="1" wp14:anchorId="5CFAEB1B" wp14:editId="211A4600">
+                <wp:simplePos x="0" y="0"/>
+                <wp:positionH relativeFrom="column">
+                  <wp:posOffset>205740</wp:posOffset>
+                </wp:positionH>
+                <wp:positionV relativeFrom="paragraph">
+                  <wp:posOffset>636905</wp:posOffset>
+                </wp:positionV>
+                <wp:extent cx="2560320" cy="2369820"/>
+                <wp:effectExtent l="0" t="0" r="11430" b="11430"/>
+                <wp:wrapNone/>
+                <wp:docPr id="15" name="矩形 15"/>
+                <wp:cNvGraphicFramePr/>
+                <a:graphic xmlns:a="http://schemas.openxmlformats.org/drawingml/2006/main">
+                  <a:graphicData uri="http://schemas.microsoft.com/office/word/2010/wordprocessingShape">
+                    <wps:wsp>
+                      <wps:cNvSpPr/>
+                      <wps:spPr>
+                        <a:xfrm>
+                          <a:off x="0" y="0"/>
+                          <a:ext cx="2560320" cy="2369820"/>
+                        </a:xfrm>
+                        <a:prstGeom prst="rect">
+                          <a:avLst/>
+                        </a:prstGeom>
+                        <a:noFill/>
+                        <a:ln>
+                          <a:solidFill>
+                            <a:srgbClr val="FF0000"/>
+                          </a:solidFill>
+                        </a:ln>
+                      </wps:spPr>
+                      <wps:style>
+                        <a:lnRef idx="2">
+                          <a:schemeClr val="accent1">
+                            <a:shade val="50000"/>
+                          </a:schemeClr>
+                        </a:lnRef>
+                        <a:fillRef idx="1">
+                          <a:schemeClr val="accent1"/>
+                        </a:fillRef>
+                        <a:effectRef idx="0">
+                          <a:schemeClr val="accent1"/>
+                        </a:effectRef>
+                        <a:fontRef idx="minor">
+                          <a:schemeClr val="lt1"/>
+                        </a:fontRef>
+                      </wps:style>
+                      <wps:bodyPr rot="0" spcFirstLastPara="0" vertOverflow="overflow" horzOverflow="overflow" vert="horz" wrap="square" lIns="91440" tIns="45720" rIns="91440" bIns="45720" numCol="1" spcCol="0" rtlCol="0" fromWordArt="0" anchor="ctr" anchorCtr="0" forceAA="0" compatLnSpc="1">
+                        <a:prstTxWarp prst="textNoShape">
+                          <a:avLst/>
+                        </a:prstTxWarp>
+                        <a:noAutofit/>
+                      </wps:bodyPr>
+                    </wps:wsp>
+                  </a:graphicData>
+                </a:graphic>
+                <wp14:sizeRelH relativeFrom="margin">
+                  <wp14:pctWidth>0</wp14:pctWidth>
+                </wp14:sizeRelH>
+                <wp14:sizeRelV relativeFrom="margin">
+                  <wp14:pctHeight>0</wp14:pctHeight>
+                </wp14:sizeRelV>
+              </wp:anchor>
+            </w:drawing>
+          </mc:Choice>
+          <mc:Fallback>
+            <w:pict>
+              <v:rect id="矩形 15" o:spid="_x0000_s1026" style="position:absolute;margin-left:16.2pt;margin-top:50.15pt;width:201.6pt;height:186.6pt;z-index:251689472;visibility:visible;mso-wrap-style:square;mso-width-percent:0;mso-height-percent:0;mso-wrap-distance-left:9pt;mso-wrap-distance-top:0;mso-wrap-distance-right:9pt;mso-wrap-distance-bottom:0;mso-position-horizontal:absolute;mso-position-horizontal-relative:text;mso-position-vertical:absolute;mso-position-vertical-relative:text;mso-width-percent:0;mso-height-percent:0;mso-width-relative:margin;mso-height-relative:margin;v-text-anchor:middle" o:gfxdata="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" filled="f" strokecolor="red" strokeweight="2pt"/>
+            </w:pict>
+          </mc:Fallback>
+        </mc:AlternateContent>
+      </w:r>
+      <w:r>
+        <w:rPr>
+          <w:noProof/>
+          <w:lang w:eastAsia="zh-CN"/>
+        </w:rPr>
+        <w:drawing>
+          <wp:inline distT="0" distB="0" distL="0" distR="0" wp14:anchorId="1503BBB6" wp14:editId="4B44E958">
+            <wp:extent cx="5943600" cy="3855720"/>
+            <wp:effectExtent l="0" t="0" r="0" b="0"/>
+            <wp:docPr id="9" name="图片 9" descr="C:\Users\User\Desktop\捕获.JPG"/>
+            <wp:cNvGraphicFramePr>
+              <a:graphicFrameLocks xmlns:a="http://schemas.openxmlformats.org/drawingml/2006/main" noChangeAspect="1"/>
+            </wp:cNvGraphicFramePr>
+            <a:graphic xmlns:a="http://schemas.openxmlformats.org/drawingml/2006/main">
+              <a:graphicData uri="http://schemas.openxmlformats.org/drawingml/2006/picture">
+                <pic:pic xmlns:pic="http://schemas.openxmlformats.org/drawingml/2006/picture">
+                  <pic:nvPicPr>
+                    <pic:cNvPr id="0" name="Picture 2" descr="C:\Users\User\Desktop\捕获.JPG"/>
+                    <pic:cNvPicPr>
+                      <a:picLocks noChangeAspect="1" noChangeArrowheads="1"/>
+                    </pic:cNvPicPr>
+                  </pic:nvPicPr>
+                  <pic:blipFill>
+                    <a:blip r:embed="rId49">
+                      <a:extLst>
+                        <a:ext uri="{28A0092B-C50C-407E-A947-70E740481C1C}">
+                          <a14:useLocalDpi xmlns:a14="http://schemas.microsoft.com/office/drawing/2010/main" val="0"/>
+                        </a:ext>
+                      </a:extLst>
+                    </a:blip>
+                    <a:srcRect/>
+                    <a:stretch>
+                      <a:fillRect/>
+                    </a:stretch>
+                  </pic:blipFill>
+                  <pic:spPr bwMode="auto">
+                    <a:xfrm>
+                      <a:off x="0" y="0"/>
+                      <a:ext cx="5943600" cy="3855720"/>
+                    </a:xfrm>
+                    <a:prstGeom prst="rect">
+                      <a:avLst/>
+                    </a:prstGeom>
+                    <a:noFill/>
+                    <a:ln>
+                      <a:noFill/>
+                    </a:ln>
+                  </pic:spPr>
+                </pic:pic>
+              </a:graphicData>
+            </a:graphic>
+          </wp:inline>
+        </w:drawing>
+      </w:r>
+    </w:p>
     <w:p/>
     <w:p>
       <w:pPr>
@@ -9898,26 +10141,38 @@
         <w:rPr>
           <w:color w:val="FF0000"/>
         </w:rPr>
-        <w:t>*** Code has been checked into SVN ***</w:t>
-      </w:r>
-    </w:p>
-    <w:p>
-      <w:pPr>
+        <w:t xml:space="preserve">*** </w:t>
+      </w:r>
+      <w:r>
         <w:rPr>
           <w:color w:val="FF0000"/>
         </w:rPr>
-      </w:pPr>
-      <w:r>
-        <w:rPr>
-          <w:color w:val="FF0000"/>
-        </w:rPr>
-        <w:t>*** Check attachment for log file ***</w:t>
+        <w:t>Bug has been fixed and c</w:t>
       </w:r>
       <w:bookmarkStart w:id="40" w:name="_GoBack"/>
       <w:bookmarkEnd w:id="40"/>
+      <w:r>
+        <w:rPr>
+          <w:color w:val="FF0000"/>
+        </w:rPr>
+        <w:t>ode has been checked into SVN ***</w:t>
+      </w:r>
+    </w:p>
+    <w:p>
+      <w:pPr>
+        <w:rPr>
+          <w:color w:val="FF0000"/>
+        </w:rPr>
+      </w:pPr>
+      <w:r>
+        <w:rPr>
+          <w:color w:val="FF0000"/>
+        </w:rPr>
+        <w:t>*** Check attachment for log file ***</w:t>
+      </w:r>
     </w:p>
     <w:sectPr>
-      <w:footerReference w:type="default" r:id="rId49"/>
+      <w:footerReference w:type="default" r:id="rId50"/>
       <w:pgSz w:w="12240" w:h="15840"/>
       <w:pgMar w:top="1440" w:right="1440" w:bottom="1440" w:left="1440" w:header="720" w:footer="720" w:gutter="0"/>
       <w:cols w:space="720"/>
@@ -11937,7 +12192,7 @@
 </file>
 
 <file path=customXml/itemProps1.xml><?xml version="1.0" encoding="utf-8"?>
-<ds:datastoreItem xmlns:ds="http://schemas.openxmlformats.org/officeDocument/2006/customXml" ds:itemID="{2B2D76BC-6EBF-4EA8-A800-836363C94DC9}">
+<ds:datastoreItem xmlns:ds="http://schemas.openxmlformats.org/officeDocument/2006/customXml" ds:itemID="{7F63E0C8-EC2C-4C04-B714-24D931177D0F}">
   <ds:schemaRefs>
     <ds:schemaRef ds:uri="http://schemas.openxmlformats.org/officeDocument/2006/bibliography"/>
   </ds:schemaRefs>

</xml_diff>